<commit_message>
updated readme with installation steps
</commit_message>
<xml_diff>
--- a/docs/Operational Plan.docx
+++ b/docs/Operational Plan.docx
@@ -193,8 +193,22 @@
                                     <w:sz w:val="28"/>
                                     <w:szCs w:val="28"/>
                                   </w:rPr>
-                                  <w:t>IS 27 Technical assignment</w:t>
+                                  <w:t>Echo TOURS BOAT MANAGEMENT APPLICATION</w:t>
                                 </w:r>
+                              </w:p>
+                              <w:p>
+                                <w:pPr>
+                                  <w:pStyle w:val="NoSpacing"/>
+                                  <w:spacing w:before="80" w:after="40"/>
+                                  <w:rPr>
+                                    <w:b/>
+                                    <w:bCs/>
+                                    <w:caps/>
+                                    <w:color w:val="5B9BD5" w:themeColor="accent5"/>
+                                    <w:sz w:val="28"/>
+                                    <w:szCs w:val="28"/>
+                                  </w:rPr>
+                                </w:pPr>
                                 <w:r>
                                   <w:rPr>
                                     <w:b/>
@@ -204,7 +218,7 @@
                                     <w:sz w:val="28"/>
                                     <w:szCs w:val="28"/>
                                   </w:rPr>
-                                  <w:t xml:space="preserve"> – TWINKLE JOSEPH</w:t>
+                                  <w:t>TWINKLE JOSEPH</w:t>
                                 </w:r>
                               </w:p>
                             </w:txbxContent>
@@ -352,8 +366,22 @@
                               <w:sz w:val="28"/>
                               <w:szCs w:val="28"/>
                             </w:rPr>
-                            <w:t>IS 27 Technical assignment</w:t>
+                            <w:t>Echo TOURS BOAT MANAGEMENT APPLICATION</w:t>
                           </w:r>
+                        </w:p>
+                        <w:p>
+                          <w:pPr>
+                            <w:pStyle w:val="NoSpacing"/>
+                            <w:spacing w:before="80" w:after="40"/>
+                            <w:rPr>
+                              <w:b/>
+                              <w:bCs/>
+                              <w:caps/>
+                              <w:color w:val="5B9BD5" w:themeColor="accent5"/>
+                              <w:sz w:val="28"/>
+                              <w:szCs w:val="28"/>
+                            </w:rPr>
+                          </w:pPr>
                           <w:r>
                             <w:rPr>
                               <w:b/>
@@ -363,7 +391,7 @@
                               <w:sz w:val="28"/>
                               <w:szCs w:val="28"/>
                             </w:rPr>
-                            <w:t xml:space="preserve"> – TWINKLE JOSEPH</w:t>
+                            <w:t>TWINKLE JOSEPH</w:t>
                           </w:r>
                         </w:p>
                       </w:txbxContent>
@@ -2857,70 +2885,49 @@
           <w:rFonts w:asciiTheme="minorHAnsi" w:hAnsiTheme="minorHAnsi" w:cstheme="minorHAnsi"/>
           <w:color w:val="24292F"/>
         </w:rPr>
-        <w:t>T</w:t>
+        <w:t xml:space="preserve">This deployment configuration is intended to build and deploy a </w:t>
       </w:r>
       <w:r>
         <w:rPr>
           <w:rFonts w:asciiTheme="minorHAnsi" w:hAnsiTheme="minorHAnsi" w:cstheme="minorHAnsi"/>
           <w:color w:val="24292F"/>
         </w:rPr>
-        <w:t xml:space="preserve">his deployment configuration is intended to build and deploy a </w:t>
+        <w:t>publicly</w:t>
       </w:r>
       <w:r>
         <w:rPr>
           <w:rFonts w:asciiTheme="minorHAnsi" w:hAnsiTheme="minorHAnsi" w:cstheme="minorHAnsi"/>
           <w:color w:val="24292F"/>
         </w:rPr>
-        <w:t>publicly</w:t>
+        <w:t xml:space="preserve"> available application hosted in a </w:t>
       </w:r>
       <w:r>
         <w:rPr>
           <w:rFonts w:asciiTheme="minorHAnsi" w:hAnsiTheme="minorHAnsi" w:cstheme="minorHAnsi"/>
           <w:color w:val="24292F"/>
         </w:rPr>
-        <w:t xml:space="preserve"> available application hosted in a </w:t>
+        <w:t>GitHub</w:t>
       </w:r>
       <w:r>
         <w:rPr>
           <w:rFonts w:asciiTheme="minorHAnsi" w:hAnsiTheme="minorHAnsi" w:cstheme="minorHAnsi"/>
           <w:color w:val="24292F"/>
         </w:rPr>
-        <w:t>GitHub</w:t>
+        <w:t xml:space="preserve"> repo</w:t>
       </w:r>
       <w:r>
         <w:rPr>
           <w:rFonts w:asciiTheme="minorHAnsi" w:hAnsiTheme="minorHAnsi" w:cstheme="minorHAnsi"/>
           <w:color w:val="24292F"/>
         </w:rPr>
-        <w:t xml:space="preserve"> repo</w:t>
+        <w:t>sitory</w:t>
       </w:r>
       <w:r>
         <w:rPr>
           <w:rFonts w:asciiTheme="minorHAnsi" w:hAnsiTheme="minorHAnsi" w:cstheme="minorHAnsi"/>
           <w:color w:val="24292F"/>
         </w:rPr>
-        <w:t>sitory</w:t>
-      </w:r>
-      <w:r>
-        <w:rPr>
-          <w:rFonts w:asciiTheme="minorHAnsi" w:hAnsiTheme="minorHAnsi" w:cstheme="minorHAnsi"/>
-          <w:color w:val="24292F"/>
-        </w:rPr>
-        <w:t xml:space="preserve">. </w:t>
-      </w:r>
-      <w:r>
-        <w:rPr>
-          <w:rFonts w:asciiTheme="minorHAnsi" w:hAnsiTheme="minorHAnsi" w:cstheme="minorHAnsi"/>
-          <w:color w:val="24292F"/>
-        </w:rPr>
-        <w:t>For</w:t>
-      </w:r>
-      <w:r>
-        <w:rPr>
-          <w:rFonts w:asciiTheme="minorHAnsi" w:hAnsiTheme="minorHAnsi" w:cstheme="minorHAnsi"/>
-          <w:color w:val="24292F"/>
-        </w:rPr>
-        <w:t xml:space="preserve"> this demonstration, I am using the sample application available in the following repo</w:t>
+        <w:t>. For this demonstration, I am using the sample application available in the following repo</w:t>
       </w:r>
       <w:r>
         <w:rPr>
@@ -3004,8 +3011,8 @@
           <w:bCs/>
         </w:rPr>
       </w:pPr>
-      <w:bookmarkStart w:id="2" w:name="_Toc63454293"/>
-      <w:bookmarkStart w:id="3" w:name="_Toc129734126"/>
+      <w:bookmarkStart w:id="2" w:name="_Toc129734126"/>
+      <w:bookmarkStart w:id="3" w:name="_Toc63454293"/>
       <w:r>
         <w:rPr>
           <w:b/>
@@ -3013,7 +3020,7 @@
         </w:rPr>
         <w:t>DEPLOYMENT ARCHITECTURE</w:t>
       </w:r>
-      <w:bookmarkEnd w:id="3"/>
+      <w:bookmarkEnd w:id="2"/>
     </w:p>
     <w:p>
       <w:pPr>
@@ -3492,7 +3499,7 @@
         </w:rPr>
       </w:pPr>
       <w:bookmarkStart w:id="21" w:name="_Toc129734132"/>
-      <w:bookmarkEnd w:id="2"/>
+      <w:bookmarkEnd w:id="3"/>
       <w:r>
         <w:rPr>
           <w:b/>
@@ -3658,18 +3665,12 @@
     </w:p>
     <w:p>
       <w:r>
-        <w:t xml:space="preserve">8.a </w:t>
-      </w:r>
-      <w:r>
-        <w:t>Application availability: Monitor the availability of the application by tracking the number of successful requests and response time.</w:t>
-      </w:r>
-    </w:p>
-    <w:p>
-      <w:r>
-        <w:t xml:space="preserve">8.b </w:t>
-      </w:r>
-      <w:r>
-        <w:t>Resource utilization: Monitor the resource utilization of the application servers, including CPU usage, memory usage, and disk usage.</w:t>
+        <w:t>8.a Application availability: Monitor the availability of the application by tracking the number of successful requests and response time.</w:t>
+      </w:r>
+    </w:p>
+    <w:p>
+      <w:r>
+        <w:t>8.b Resource utilization: Monitor the resource utilization of the application servers, including CPU usage, memory usage, and disk usage.</w:t>
       </w:r>
     </w:p>
     <w:p>
@@ -3746,10 +3747,7 @@
       </w:pPr>
       <w:bookmarkStart w:id="33" w:name="_Toc129734144"/>
       <w:r>
-        <w:t>Memory</w:t>
-      </w:r>
-      <w:r>
-        <w:t xml:space="preserve"> Usage</w:t>
+        <w:t>Memory Usage</w:t>
       </w:r>
       <w:bookmarkEnd w:id="33"/>
     </w:p>
@@ -4029,6 +4027,420 @@
       </w:r>
       <w:bookmarkEnd w:id="43"/>
     </w:p>
+    <w:p/>
+    <w:p>
+      <w:r>
+        <w:t xml:space="preserve">GitHub Action workflow is created for the automated deployment of </w:t>
+      </w:r>
+      <w:proofErr w:type="spellStart"/>
+      <w:r>
+        <w:t>Openshift</w:t>
+      </w:r>
+      <w:proofErr w:type="spellEnd"/>
+      <w:r>
+        <w:t xml:space="preserve"> resources. A service account user has been created in OpenShift project for this. Please follow the steps below to configure service account token in GitHub.</w:t>
+      </w:r>
+    </w:p>
+    <w:p>
+      <w:pPr>
+        <w:pStyle w:val="Heading3"/>
+      </w:pPr>
+      <w:r>
+        <w:t>Steps to create a service account token for GitHub Actions.</w:t>
+      </w:r>
+    </w:p>
+    <w:p/>
+    <w:p>
+      <w:r>
+        <w:t>a. Login to OpenShift with the developer user</w:t>
+      </w:r>
+    </w:p>
+    <w:p>
+      <w:pPr>
+        <w:ind w:firstLine="720"/>
+        <w:rPr>
+          <w:sz w:val="18"/>
+          <w:szCs w:val="18"/>
+        </w:rPr>
+      </w:pPr>
+      <w:proofErr w:type="spellStart"/>
+      <w:r>
+        <w:rPr>
+          <w:i/>
+          <w:iCs/>
+          <w:sz w:val="18"/>
+          <w:szCs w:val="18"/>
+        </w:rPr>
+        <w:t>oc</w:t>
+      </w:r>
+      <w:proofErr w:type="spellEnd"/>
+      <w:r>
+        <w:rPr>
+          <w:i/>
+          <w:iCs/>
+          <w:sz w:val="18"/>
+          <w:szCs w:val="18"/>
+        </w:rPr>
+        <w:t xml:space="preserve"> login &lt;OpenShift Server URL&gt; --token=&lt;Token&gt;</w:t>
+      </w:r>
+    </w:p>
+    <w:p>
+      <w:r>
+        <w:t>b. Enable the service account with required permissions to create cluster resources.</w:t>
+      </w:r>
+    </w:p>
+    <w:p>
+      <w:pPr>
+        <w:ind w:firstLine="720"/>
+        <w:rPr>
+          <w:i/>
+          <w:iCs/>
+          <w:sz w:val="18"/>
+          <w:szCs w:val="18"/>
+        </w:rPr>
+      </w:pPr>
+      <w:proofErr w:type="spellStart"/>
+      <w:r>
+        <w:rPr>
+          <w:i/>
+          <w:iCs/>
+          <w:sz w:val="18"/>
+          <w:szCs w:val="18"/>
+        </w:rPr>
+        <w:t>oc</w:t>
+      </w:r>
+      <w:proofErr w:type="spellEnd"/>
+      <w:r>
+        <w:rPr>
+          <w:i/>
+          <w:iCs/>
+          <w:sz w:val="18"/>
+          <w:szCs w:val="18"/>
+        </w:rPr>
+        <w:t xml:space="preserve"> create </w:t>
+      </w:r>
+      <w:proofErr w:type="spellStart"/>
+      <w:r>
+        <w:rPr>
+          <w:i/>
+          <w:iCs/>
+          <w:sz w:val="18"/>
+          <w:szCs w:val="18"/>
+        </w:rPr>
+        <w:t>rolebinding</w:t>
+      </w:r>
+      <w:proofErr w:type="spellEnd"/>
+      <w:r>
+        <w:rPr>
+          <w:i/>
+          <w:iCs/>
+          <w:sz w:val="18"/>
+          <w:szCs w:val="18"/>
+        </w:rPr>
+        <w:t xml:space="preserve"> </w:t>
+      </w:r>
+      <w:proofErr w:type="spellStart"/>
+      <w:r>
+        <w:rPr>
+          <w:i/>
+          <w:iCs/>
+          <w:sz w:val="18"/>
+          <w:szCs w:val="18"/>
+        </w:rPr>
+        <w:t>github</w:t>
+      </w:r>
+      <w:proofErr w:type="spellEnd"/>
+      <w:r>
+        <w:rPr>
+          <w:i/>
+          <w:iCs/>
+          <w:sz w:val="18"/>
+          <w:szCs w:val="18"/>
+        </w:rPr>
+        <w:t>-</w:t>
+      </w:r>
+      <w:proofErr w:type="spellStart"/>
+      <w:r>
+        <w:rPr>
+          <w:i/>
+          <w:iCs/>
+          <w:sz w:val="18"/>
+          <w:szCs w:val="18"/>
+        </w:rPr>
+        <w:t>sa</w:t>
+      </w:r>
+      <w:proofErr w:type="spellEnd"/>
+      <w:r>
+        <w:rPr>
+          <w:i/>
+          <w:iCs/>
+          <w:sz w:val="18"/>
+          <w:szCs w:val="18"/>
+        </w:rPr>
+        <w:t>-admin --</w:t>
+      </w:r>
+      <w:proofErr w:type="spellStart"/>
+      <w:r>
+        <w:rPr>
+          <w:i/>
+          <w:iCs/>
+          <w:sz w:val="18"/>
+          <w:szCs w:val="18"/>
+        </w:rPr>
+        <w:t>clusterrole</w:t>
+      </w:r>
+      <w:proofErr w:type="spellEnd"/>
+      <w:r>
+        <w:rPr>
+          <w:i/>
+          <w:iCs/>
+          <w:sz w:val="18"/>
+          <w:szCs w:val="18"/>
+        </w:rPr>
+        <w:t>=admin --</w:t>
+      </w:r>
+      <w:proofErr w:type="spellStart"/>
+      <w:r>
+        <w:rPr>
+          <w:i/>
+          <w:iCs/>
+          <w:sz w:val="18"/>
+          <w:szCs w:val="18"/>
+        </w:rPr>
+        <w:t>serviceaccount</w:t>
+      </w:r>
+      <w:proofErr w:type="spellEnd"/>
+      <w:r>
+        <w:rPr>
+          <w:i/>
+          <w:iCs/>
+          <w:sz w:val="18"/>
+          <w:szCs w:val="18"/>
+        </w:rPr>
+        <w:t>=</w:t>
+      </w:r>
+      <w:proofErr w:type="spellStart"/>
+      <w:proofErr w:type="gramStart"/>
+      <w:r>
+        <w:rPr>
+          <w:i/>
+          <w:iCs/>
+          <w:sz w:val="18"/>
+          <w:szCs w:val="18"/>
+        </w:rPr>
+        <w:t>myproject:github</w:t>
+      </w:r>
+      <w:proofErr w:type="gramEnd"/>
+      <w:r>
+        <w:rPr>
+          <w:i/>
+          <w:iCs/>
+          <w:sz w:val="18"/>
+          <w:szCs w:val="18"/>
+        </w:rPr>
+        <w:t>-sa</w:t>
+      </w:r>
+      <w:proofErr w:type="spellEnd"/>
+      <w:r>
+        <w:rPr>
+          <w:i/>
+          <w:iCs/>
+          <w:sz w:val="18"/>
+          <w:szCs w:val="18"/>
+        </w:rPr>
+        <w:t xml:space="preserve"> -n </w:t>
+      </w:r>
+      <w:proofErr w:type="spellStart"/>
+      <w:r>
+        <w:rPr>
+          <w:i/>
+          <w:iCs/>
+          <w:sz w:val="18"/>
+          <w:szCs w:val="18"/>
+        </w:rPr>
+        <w:t>myproject</w:t>
+      </w:r>
+      <w:proofErr w:type="spellEnd"/>
+    </w:p>
+    <w:p>
+      <w:r>
+        <w:t xml:space="preserve">c. Get the service account </w:t>
+      </w:r>
+      <w:proofErr w:type="gramStart"/>
+      <w:r>
+        <w:t>token</w:t>
+      </w:r>
+      <w:proofErr w:type="gramEnd"/>
+    </w:p>
+    <w:p>
+      <w:pPr>
+        <w:ind w:firstLine="720"/>
+        <w:rPr>
+          <w:i/>
+          <w:iCs/>
+          <w:sz w:val="18"/>
+          <w:szCs w:val="18"/>
+        </w:rPr>
+      </w:pPr>
+      <w:proofErr w:type="spellStart"/>
+      <w:r>
+        <w:rPr>
+          <w:i/>
+          <w:iCs/>
+          <w:sz w:val="18"/>
+          <w:szCs w:val="18"/>
+        </w:rPr>
+        <w:t>oc</w:t>
+      </w:r>
+      <w:proofErr w:type="spellEnd"/>
+      <w:r>
+        <w:rPr>
+          <w:i/>
+          <w:iCs/>
+          <w:sz w:val="18"/>
+          <w:szCs w:val="18"/>
+        </w:rPr>
+        <w:t xml:space="preserve"> </w:t>
+      </w:r>
+      <w:proofErr w:type="spellStart"/>
+      <w:r>
+        <w:rPr>
+          <w:i/>
+          <w:iCs/>
+          <w:sz w:val="18"/>
+          <w:szCs w:val="18"/>
+        </w:rPr>
+        <w:t>sa</w:t>
+      </w:r>
+      <w:proofErr w:type="spellEnd"/>
+      <w:r>
+        <w:rPr>
+          <w:i/>
+          <w:iCs/>
+          <w:sz w:val="18"/>
+          <w:szCs w:val="18"/>
+        </w:rPr>
+        <w:t xml:space="preserve"> get-token </w:t>
+      </w:r>
+      <w:proofErr w:type="spellStart"/>
+      <w:r>
+        <w:rPr>
+          <w:i/>
+          <w:iCs/>
+          <w:sz w:val="18"/>
+          <w:szCs w:val="18"/>
+        </w:rPr>
+        <w:t>github-sa</w:t>
+      </w:r>
+      <w:proofErr w:type="spellEnd"/>
+      <w:r>
+        <w:rPr>
+          <w:i/>
+          <w:iCs/>
+          <w:sz w:val="18"/>
+          <w:szCs w:val="18"/>
+        </w:rPr>
+        <w:t xml:space="preserve"> -n </w:t>
+      </w:r>
+      <w:proofErr w:type="spellStart"/>
+      <w:proofErr w:type="gramStart"/>
+      <w:r>
+        <w:rPr>
+          <w:i/>
+          <w:iCs/>
+          <w:sz w:val="18"/>
+          <w:szCs w:val="18"/>
+        </w:rPr>
+        <w:t>myproject</w:t>
+      </w:r>
+      <w:proofErr w:type="spellEnd"/>
+      <w:proofErr w:type="gramEnd"/>
+    </w:p>
+    <w:p>
+      <w:pPr>
+        <w:pStyle w:val="Heading3"/>
+      </w:pPr>
+      <w:r>
+        <w:t>Configure</w:t>
+      </w:r>
+      <w:r>
+        <w:t xml:space="preserve"> </w:t>
+      </w:r>
+      <w:r>
+        <w:t xml:space="preserve">and Run </w:t>
+      </w:r>
+      <w:r>
+        <w:t>GitHub Actions.</w:t>
+      </w:r>
+    </w:p>
+    <w:p>
+      <w:pPr>
+        <w:ind w:firstLine="720"/>
+      </w:pPr>
+    </w:p>
+    <w:p>
+      <w:r>
+        <w:t>a</w:t>
+      </w:r>
+      <w:r>
+        <w:t>. Login to GitHub and select project settings.</w:t>
+      </w:r>
+    </w:p>
+    <w:p>
+      <w:r>
+        <w:t>b</w:t>
+      </w:r>
+      <w:r>
+        <w:t>. Click on Secrets and Variables.</w:t>
+      </w:r>
+    </w:p>
+    <w:p>
+      <w:r>
+        <w:t>c</w:t>
+      </w:r>
+      <w:r>
+        <w:t>. Click on New Repository Secret</w:t>
+      </w:r>
+    </w:p>
+    <w:p>
+      <w:r>
+        <w:lastRenderedPageBreak/>
+        <w:t>d</w:t>
+      </w:r>
+      <w:r>
+        <w:t>. Add the service account token obtained in step c under the key OPENSHIFT_TOKEN</w:t>
+      </w:r>
+    </w:p>
+    <w:p>
+      <w:r>
+        <w:t>e</w:t>
+      </w:r>
+      <w:r>
+        <w:t xml:space="preserve">. Add </w:t>
+      </w:r>
+      <w:proofErr w:type="spellStart"/>
+      <w:r>
+        <w:t>openshift</w:t>
+      </w:r>
+      <w:proofErr w:type="spellEnd"/>
+      <w:r>
+        <w:t xml:space="preserve"> server URL and environment under OPENSHIFT_SERVER and OPENSHIFT_SERVER_ENV respectively.</w:t>
+      </w:r>
+    </w:p>
+    <w:p>
+      <w:r>
+        <w:t>f</w:t>
+      </w:r>
+      <w:r>
+        <w:t>. Now click on Actions and select Boat Tracker App Deployment</w:t>
+      </w:r>
+    </w:p>
+    <w:p>
+      <w:r>
+        <w:t>j. Click on Run Workflow and select the branch for the deployment.</w:t>
+      </w:r>
+    </w:p>
+    <w:p/>
     <w:p>
       <w:pPr>
         <w:pStyle w:val="Heading2"/>
@@ -4038,6 +4450,37 @@
         <w:t>DEPLOYMENT VIA OC COMMAND LINE UTILITY</w:t>
       </w:r>
       <w:bookmarkEnd w:id="44"/>
+    </w:p>
+    <w:p>
+      <w:r>
+        <w:t xml:space="preserve">Detailed instruction on manually deploying the application in Open Shift using </w:t>
+      </w:r>
+      <w:proofErr w:type="spellStart"/>
+      <w:r>
+        <w:t>oc</w:t>
+      </w:r>
+      <w:proofErr w:type="spellEnd"/>
+      <w:r>
+        <w:t xml:space="preserve"> command line utility could be found under deployment/</w:t>
+      </w:r>
+      <w:proofErr w:type="spellStart"/>
+      <w:r>
+        <w:t>openshift</w:t>
+      </w:r>
+      <w:proofErr w:type="spellEnd"/>
+      <w:r>
+        <w:t>/README.md. Complete link to the documentation is given below:</w:t>
+      </w:r>
+    </w:p>
+    <w:p>
+      <w:hyperlink r:id="rId10" w:history="1">
+        <w:r>
+          <w:rPr>
+            <w:rStyle w:val="Hyperlink"/>
+          </w:rPr>
+          <w:t>https://github.com/TwinkleJoseph/BoatManagementAppDeployment/blob/main/deployment/openshift/README.md</w:t>
+        </w:r>
+      </w:hyperlink>
     </w:p>
     <w:p>
       <w:pPr>
@@ -4046,7 +4489,7 @@
           <w:ilvl w:val="0"/>
           <w:numId w:val="0"/>
         </w:numPr>
-        <w:ind w:left="432"/>
+        <w:ind w:left="432" w:hanging="432"/>
         <w:rPr>
           <w:b/>
           <w:bCs/>
@@ -4105,7 +4548,7 @@
       </w:r>
     </w:p>
     <w:sectPr>
-      <w:footerReference w:type="default" r:id="rId10"/>
+      <w:footerReference w:type="default" r:id="rId11"/>
       <w:pgSz w:w="12240" w:h="15840"/>
       <w:pgMar w:top="1440" w:right="1080" w:bottom="1440" w:left="1080" w:header="708" w:footer="708" w:gutter="0"/>
       <w:pgNumType w:start="0"/>

</xml_diff>

<commit_message>
updated trouble shooting steps and architecture
</commit_message>
<xml_diff>
--- a/docs/Operational Plan.docx
+++ b/docs/Operational Plan.docx
@@ -3027,7 +3027,71 @@
         <w:ind w:left="432"/>
       </w:pPr>
       <w:r>
-        <w:t>TBD</w:t>
+        <w:t xml:space="preserve">This deployment consists of </w:t>
+      </w:r>
+    </w:p>
+    <w:p>
+      <w:pPr>
+        <w:pStyle w:val="ListParagraph"/>
+        <w:numPr>
+          <w:ilvl w:val="0"/>
+          <w:numId w:val="18"/>
+        </w:numPr>
+      </w:pPr>
+      <w:r>
+        <w:t>A front-end application developed in React.JS. For High availability the OpenShift cluster will have two pods of front-end application.</w:t>
+      </w:r>
+    </w:p>
+    <w:p>
+      <w:pPr>
+        <w:pStyle w:val="ListParagraph"/>
+        <w:numPr>
+          <w:ilvl w:val="0"/>
+          <w:numId w:val="18"/>
+        </w:numPr>
+      </w:pPr>
+      <w:r>
+        <w:t>A back-end application developed in Node.JS. For high availability the OpenShift cluster will have two pods of back-end application.</w:t>
+      </w:r>
+    </w:p>
+    <w:p>
+      <w:pPr>
+        <w:pStyle w:val="ListParagraph"/>
+        <w:numPr>
+          <w:ilvl w:val="0"/>
+          <w:numId w:val="18"/>
+        </w:numPr>
+      </w:pPr>
+      <w:r>
+        <w:t xml:space="preserve">A </w:t>
+      </w:r>
+      <w:proofErr w:type="spellStart"/>
+      <w:r>
+        <w:t>PostGreSQL</w:t>
+      </w:r>
+      <w:proofErr w:type="spellEnd"/>
+      <w:r>
+        <w:t xml:space="preserve"> database. There will be one pod of the database in a non-HA deployment. For High Availability, </w:t>
+      </w:r>
+      <w:proofErr w:type="spellStart"/>
+      <w:r>
+        <w:t>Patroni</w:t>
+      </w:r>
+      <w:proofErr w:type="spellEnd"/>
+      <w:r>
+        <w:t xml:space="preserve"> cluster backed by Postgres image will be used.</w:t>
+      </w:r>
+    </w:p>
+    <w:p>
+      <w:pPr>
+        <w:pStyle w:val="ListParagraph"/>
+        <w:numPr>
+          <w:ilvl w:val="0"/>
+          <w:numId w:val="18"/>
+        </w:numPr>
+      </w:pPr>
+      <w:r>
+        <w:t>RedHat OpenShift cluster is installed on AWS Linux EC2 instance.</w:t>
       </w:r>
     </w:p>
     <w:p>
@@ -3362,6 +3426,7 @@
         </w:numPr>
       </w:pPr>
       <w:r>
+        <w:lastRenderedPageBreak/>
         <w:t xml:space="preserve">For the deployment of the sample application, I have chosen RedHat OpenShift Community </w:t>
       </w:r>
       <w:r>
@@ -3443,7 +3508,6 @@
         </w:numPr>
       </w:pPr>
       <w:r>
-        <w:lastRenderedPageBreak/>
         <w:t xml:space="preserve">4. Database High Availability is not considered in the initial phase due to time constraints and deployment complexities. </w:t>
       </w:r>
     </w:p>
@@ -3640,6 +3704,7 @@
           <w:b/>
           <w:bCs/>
         </w:rPr>
+        <w:lastRenderedPageBreak/>
         <w:t>MONITORIN</w:t>
       </w:r>
       <w:r>
@@ -3675,7 +3740,6 @@
     </w:p>
     <w:p>
       <w:r>
-        <w:lastRenderedPageBreak/>
         <w:t xml:space="preserve">Section </w:t>
       </w:r>
       <w:r>
@@ -3709,6 +3773,9 @@
       <w:r>
         <w:t>This metric measures the percentage of time that the application is available for use. It can be collected using the OpenShift Container Platform's built-in Kubernetes dashboard, which provides an overview of the cluster and application status.</w:t>
       </w:r>
+      <w:r>
+        <w:t xml:space="preserve"> </w:t>
+      </w:r>
     </w:p>
     <w:p>
       <w:pPr>
@@ -3834,7 +3901,6 @@
       </w:pPr>
       <w:bookmarkStart w:id="37" w:name="_Toc129734148"/>
       <w:r>
-        <w:lastRenderedPageBreak/>
         <w:t>ACTION PLAN</w:t>
       </w:r>
       <w:bookmarkEnd w:id="37"/>
@@ -4086,6 +4152,7 @@
     </w:p>
     <w:p>
       <w:r>
+        <w:lastRenderedPageBreak/>
         <w:t>b. Enable the service account with required permissions to create cluster resources.</w:t>
       </w:r>
     </w:p>
@@ -4361,10 +4428,7 @@
         <w:pStyle w:val="Heading3"/>
       </w:pPr>
       <w:r>
-        <w:t>Configure</w:t>
-      </w:r>
-      <w:r>
-        <w:t xml:space="preserve"> </w:t>
+        <w:t xml:space="preserve">Configure </w:t>
       </w:r>
       <w:r>
         <w:t xml:space="preserve">and Run </w:t>
@@ -4380,43 +4444,27 @@
     </w:p>
     <w:p>
       <w:r>
-        <w:t>a</w:t>
-      </w:r>
-      <w:r>
-        <w:t>. Login to GitHub and select project settings.</w:t>
-      </w:r>
-    </w:p>
-    <w:p>
-      <w:r>
-        <w:t>b</w:t>
-      </w:r>
-      <w:r>
-        <w:t>. Click on Secrets and Variables.</w:t>
-      </w:r>
-    </w:p>
-    <w:p>
-      <w:r>
-        <w:t>c</w:t>
-      </w:r>
-      <w:r>
-        <w:t>. Click on New Repository Secret</w:t>
-      </w:r>
-    </w:p>
-    <w:p>
-      <w:r>
-        <w:lastRenderedPageBreak/>
-        <w:t>d</w:t>
-      </w:r>
-      <w:r>
-        <w:t>. Add the service account token obtained in step c under the key OPENSHIFT_TOKEN</w:t>
-      </w:r>
-    </w:p>
-    <w:p>
-      <w:r>
-        <w:t>e</w:t>
-      </w:r>
-      <w:r>
-        <w:t xml:space="preserve">. Add </w:t>
+        <w:t>a. Login to GitHub and select project settings.</w:t>
+      </w:r>
+    </w:p>
+    <w:p>
+      <w:r>
+        <w:t>b. Click on Secrets and Variables.</w:t>
+      </w:r>
+    </w:p>
+    <w:p>
+      <w:r>
+        <w:t>c. Click on New Repository Secret</w:t>
+      </w:r>
+    </w:p>
+    <w:p>
+      <w:r>
+        <w:t>d. Add the service account token obtained in step c under the key OPENSHIFT_TOKEN</w:t>
+      </w:r>
+    </w:p>
+    <w:p>
+      <w:r>
+        <w:t xml:space="preserve">e. Add </w:t>
       </w:r>
       <w:proofErr w:type="spellStart"/>
       <w:r>
@@ -4429,10 +4477,7 @@
     </w:p>
     <w:p>
       <w:r>
-        <w:t>f</w:t>
-      </w:r>
-      <w:r>
-        <w:t>. Now click on Actions and select Boat Tracker App Deployment</w:t>
+        <w:t>f. Now click on Actions and select Boat Tracker App Deployment</w:t>
       </w:r>
     </w:p>
     <w:p>
@@ -4543,12 +4588,282 @@
       <w:bookmarkEnd w:id="46"/>
     </w:p>
     <w:p>
-      <w:r>
-        <w:t>TBD</w:t>
+      <w:pPr>
+        <w:pStyle w:val="ListParagraph"/>
+        <w:numPr>
+          <w:ilvl w:val="0"/>
+          <w:numId w:val="19"/>
+        </w:numPr>
+      </w:pPr>
+      <w:r>
+        <w:t>Check the pod statuses in OpenShift console:</w:t>
+      </w:r>
+    </w:p>
+    <w:p>
+      <w:pPr>
+        <w:pStyle w:val="ListParagraph"/>
+      </w:pPr>
+      <w:r>
+        <w:t>https://ec2-15-222-27-129.ca-central-1.compute.amazonaws.com:8443/console</w:t>
+      </w:r>
+    </w:p>
+    <w:p>
+      <w:pPr>
+        <w:pStyle w:val="ListParagraph"/>
+        <w:numPr>
+          <w:ilvl w:val="0"/>
+          <w:numId w:val="19"/>
+        </w:numPr>
+      </w:pPr>
+      <w:r>
+        <w:t xml:space="preserve">Check whether API is up by using the API health end point. </w:t>
+      </w:r>
+    </w:p>
+    <w:p>
+      <w:pPr>
+        <w:ind w:left="720"/>
+      </w:pPr>
+      <w:hyperlink r:id="rId11" w:history="1">
+        <w:r>
+          <w:rPr>
+            <w:rStyle w:val="Hyperlink"/>
+          </w:rPr>
+          <w:t>http://web-api-myproject.15.222.27.129.nip.io/api/health</w:t>
+        </w:r>
+      </w:hyperlink>
+    </w:p>
+    <w:p>
+      <w:pPr>
+        <w:ind w:left="720"/>
+      </w:pPr>
+      <w:r>
+        <w:t xml:space="preserve">If the API is up and running, this end point should return the message ‘Boat API started </w:t>
+      </w:r>
+      <w:proofErr w:type="gramStart"/>
+      <w:r>
+        <w:t>successfully</w:t>
+      </w:r>
+      <w:proofErr w:type="gramEnd"/>
+      <w:r>
+        <w:t>’</w:t>
+      </w:r>
+    </w:p>
+    <w:p>
+      <w:pPr>
+        <w:pStyle w:val="ListParagraph"/>
+        <w:numPr>
+          <w:ilvl w:val="0"/>
+          <w:numId w:val="19"/>
+        </w:numPr>
+      </w:pPr>
+      <w:r>
+        <w:lastRenderedPageBreak/>
+        <w:t xml:space="preserve">Ensure that the database service is </w:t>
+      </w:r>
+      <w:proofErr w:type="gramStart"/>
+      <w:r>
+        <w:t>up</w:t>
+      </w:r>
+      <w:proofErr w:type="gramEnd"/>
+      <w:r>
+        <w:t xml:space="preserve"> and tables are populated. This can be done by logging into </w:t>
+      </w:r>
+      <w:proofErr w:type="spellStart"/>
+      <w:r>
+        <w:t>oc</w:t>
+      </w:r>
+      <w:proofErr w:type="spellEnd"/>
+      <w:r>
+        <w:t xml:space="preserve"> command line utility and forwarding the database port to a local port on the host machine.</w:t>
+      </w:r>
+    </w:p>
+    <w:p>
+      <w:pPr>
+        <w:pStyle w:val="ListParagraph"/>
+        <w:shd w:val="clear" w:color="auto" w:fill="1E1E1E"/>
+        <w:spacing w:after="0" w:line="285" w:lineRule="atLeast"/>
+        <w:rPr>
+          <w:rFonts w:ascii="Consolas" w:eastAsia="Times New Roman" w:hAnsi="Consolas" w:cs="Times New Roman"/>
+          <w:color w:val="D4D4D4"/>
+          <w:sz w:val="21"/>
+          <w:szCs w:val="21"/>
+          <w:lang w:eastAsia="en-CA"/>
+        </w:rPr>
+      </w:pPr>
+      <w:proofErr w:type="spellStart"/>
+      <w:r>
+        <w:rPr>
+          <w:rFonts w:ascii="Consolas" w:eastAsia="Times New Roman" w:hAnsi="Consolas" w:cs="Times New Roman"/>
+          <w:color w:val="D4D4D4"/>
+          <w:sz w:val="21"/>
+          <w:szCs w:val="21"/>
+          <w:lang w:eastAsia="en-CA"/>
+        </w:rPr>
+        <w:t>oc</w:t>
+      </w:r>
+      <w:proofErr w:type="spellEnd"/>
+      <w:r>
+        <w:rPr>
+          <w:rFonts w:ascii="Consolas" w:eastAsia="Times New Roman" w:hAnsi="Consolas" w:cs="Times New Roman"/>
+          <w:color w:val="D4D4D4"/>
+          <w:sz w:val="21"/>
+          <w:szCs w:val="21"/>
+          <w:lang w:eastAsia="en-CA"/>
+        </w:rPr>
+        <w:t xml:space="preserve"> get </w:t>
+      </w:r>
+      <w:proofErr w:type="gramStart"/>
+      <w:r>
+        <w:rPr>
+          <w:rFonts w:ascii="Consolas" w:eastAsia="Times New Roman" w:hAnsi="Consolas" w:cs="Times New Roman"/>
+          <w:color w:val="D4D4D4"/>
+          <w:sz w:val="21"/>
+          <w:szCs w:val="21"/>
+          <w:lang w:eastAsia="en-CA"/>
+        </w:rPr>
+        <w:t>pods</w:t>
+      </w:r>
+      <w:proofErr w:type="gramEnd"/>
+    </w:p>
+    <w:p>
+      <w:pPr>
+        <w:pStyle w:val="ListParagraph"/>
+        <w:shd w:val="clear" w:color="auto" w:fill="1E1E1E"/>
+        <w:spacing w:after="0" w:line="285" w:lineRule="atLeast"/>
+        <w:rPr>
+          <w:rFonts w:ascii="Consolas" w:eastAsia="Times New Roman" w:hAnsi="Consolas" w:cs="Times New Roman"/>
+          <w:color w:val="D4D4D4"/>
+          <w:sz w:val="21"/>
+          <w:szCs w:val="21"/>
+          <w:lang w:eastAsia="en-CA"/>
+        </w:rPr>
+      </w:pPr>
+      <w:proofErr w:type="spellStart"/>
+      <w:r>
+        <w:rPr>
+          <w:rFonts w:ascii="Consolas" w:eastAsia="Times New Roman" w:hAnsi="Consolas" w:cs="Times New Roman"/>
+          <w:color w:val="CE9178"/>
+          <w:sz w:val="21"/>
+          <w:szCs w:val="21"/>
+          <w:lang w:eastAsia="en-CA"/>
+        </w:rPr>
+        <w:t>oc</w:t>
+      </w:r>
+      <w:proofErr w:type="spellEnd"/>
+      <w:r>
+        <w:rPr>
+          <w:rFonts w:ascii="Consolas" w:eastAsia="Times New Roman" w:hAnsi="Consolas" w:cs="Times New Roman"/>
+          <w:color w:val="CE9178"/>
+          <w:sz w:val="21"/>
+          <w:szCs w:val="21"/>
+          <w:lang w:eastAsia="en-CA"/>
+        </w:rPr>
+        <w:t xml:space="preserve"> port-forward postgresql-db-dev-1-hfxsm 5432:5432</w:t>
+      </w:r>
+    </w:p>
+    <w:p>
+      <w:pPr>
+        <w:pStyle w:val="ListParagraph"/>
+        <w:shd w:val="clear" w:color="auto" w:fill="1E1E1E"/>
+        <w:spacing w:after="0" w:line="285" w:lineRule="atLeast"/>
+        <w:rPr>
+          <w:rFonts w:ascii="Consolas" w:eastAsia="Times New Roman" w:hAnsi="Consolas" w:cs="Times New Roman"/>
+          <w:color w:val="D4D4D4"/>
+          <w:sz w:val="21"/>
+          <w:szCs w:val="21"/>
+          <w:lang w:eastAsia="en-CA"/>
+        </w:rPr>
+      </w:pPr>
+      <w:r>
+        <w:rPr>
+          <w:rFonts w:ascii="Consolas" w:eastAsia="Times New Roman" w:hAnsi="Consolas" w:cs="Times New Roman"/>
+          <w:color w:val="CE9178"/>
+          <w:sz w:val="21"/>
+          <w:szCs w:val="21"/>
+          <w:lang w:eastAsia="en-CA"/>
+        </w:rPr>
+        <w:t xml:space="preserve">$ </w:t>
+      </w:r>
+      <w:proofErr w:type="spellStart"/>
+      <w:r>
+        <w:rPr>
+          <w:rFonts w:ascii="Consolas" w:eastAsia="Times New Roman" w:hAnsi="Consolas" w:cs="Times New Roman"/>
+          <w:color w:val="CE9178"/>
+          <w:sz w:val="21"/>
+          <w:szCs w:val="21"/>
+          <w:lang w:eastAsia="en-CA"/>
+        </w:rPr>
+        <w:t>psql</w:t>
+      </w:r>
+      <w:proofErr w:type="spellEnd"/>
+      <w:r>
+        <w:rPr>
+          <w:rFonts w:ascii="Consolas" w:eastAsia="Times New Roman" w:hAnsi="Consolas" w:cs="Times New Roman"/>
+          <w:color w:val="CE9178"/>
+          <w:sz w:val="21"/>
+          <w:szCs w:val="21"/>
+          <w:lang w:eastAsia="en-CA"/>
+        </w:rPr>
+        <w:t xml:space="preserve"> -</w:t>
+      </w:r>
+      <w:proofErr w:type="gramStart"/>
+      <w:r>
+        <w:rPr>
+          <w:rFonts w:ascii="Consolas" w:eastAsia="Times New Roman" w:hAnsi="Consolas" w:cs="Times New Roman"/>
+          <w:color w:val="CE9178"/>
+          <w:sz w:val="21"/>
+          <w:szCs w:val="21"/>
+          <w:lang w:eastAsia="en-CA"/>
+        </w:rPr>
+        <w:t>U  </w:t>
+      </w:r>
+      <w:proofErr w:type="spellStart"/>
+      <w:r>
+        <w:rPr>
+          <w:rFonts w:ascii="Consolas" w:eastAsia="Times New Roman" w:hAnsi="Consolas" w:cs="Times New Roman"/>
+          <w:color w:val="CE9178"/>
+          <w:sz w:val="21"/>
+          <w:szCs w:val="21"/>
+          <w:lang w:eastAsia="en-CA"/>
+        </w:rPr>
+        <w:t>postgres</w:t>
+      </w:r>
+      <w:proofErr w:type="spellEnd"/>
+      <w:proofErr w:type="gramEnd"/>
+      <w:r>
+        <w:rPr>
+          <w:rFonts w:ascii="Consolas" w:eastAsia="Times New Roman" w:hAnsi="Consolas" w:cs="Times New Roman"/>
+          <w:color w:val="CE9178"/>
+          <w:sz w:val="21"/>
+          <w:szCs w:val="21"/>
+          <w:lang w:eastAsia="en-CA"/>
+        </w:rPr>
+        <w:t xml:space="preserve"> --host=127.0.0.1</w:t>
+      </w:r>
+    </w:p>
+    <w:p>
+      <w:pPr>
+        <w:pStyle w:val="ListParagraph"/>
+      </w:pPr>
+    </w:p>
+    <w:p>
+      <w:pPr>
+        <w:pStyle w:val="ListParagraph"/>
+      </w:pPr>
+      <w:r>
+        <w:t xml:space="preserve">We can check whether the required tables are created. If not use the database script found in the </w:t>
+      </w:r>
+      <w:proofErr w:type="spellStart"/>
+      <w:r>
+        <w:t>db</w:t>
+      </w:r>
+      <w:proofErr w:type="spellEnd"/>
+      <w:r>
+        <w:t xml:space="preserve"> directory of the sample application to populate the tables.</w:t>
       </w:r>
     </w:p>
     <w:sectPr>
-      <w:footerReference w:type="default" r:id="rId11"/>
+      <w:footerReference w:type="default" r:id="rId12"/>
       <w:pgSz w:w="12240" w:h="15840"/>
       <w:pgMar w:top="1440" w:right="1080" w:bottom="1440" w:left="1080" w:header="708" w:footer="708" w:gutter="0"/>
       <w:pgNumType w:start="0"/>
@@ -5071,6 +5386,95 @@
     </w:lvl>
   </w:abstractNum>
   <w:abstractNum w:abstractNumId="4" w15:restartNumberingAfterBreak="0">
+    <w:nsid w:val="269B4D5E"/>
+    <w:multiLevelType w:val="hybridMultilevel"/>
+    <w:tmpl w:val="EAC045AA"/>
+    <w:lvl w:ilvl="0" w:tplc="10090019">
+      <w:start w:val="1"/>
+      <w:numFmt w:val="lowerLetter"/>
+      <w:lvlText w:val="%1."/>
+      <w:lvlJc w:val="left"/>
+      <w:pPr>
+        <w:ind w:left="720" w:hanging="360"/>
+      </w:pPr>
+      <w:rPr>
+        <w:rFonts w:hint="default"/>
+      </w:rPr>
+    </w:lvl>
+    <w:lvl w:ilvl="1" w:tplc="10090019">
+      <w:start w:val="1"/>
+      <w:numFmt w:val="lowerLetter"/>
+      <w:lvlText w:val="%2."/>
+      <w:lvlJc w:val="left"/>
+      <w:pPr>
+        <w:ind w:left="1440" w:hanging="360"/>
+      </w:pPr>
+    </w:lvl>
+    <w:lvl w:ilvl="2" w:tplc="1009001B" w:tentative="1">
+      <w:start w:val="1"/>
+      <w:numFmt w:val="lowerRoman"/>
+      <w:lvlText w:val="%3."/>
+      <w:lvlJc w:val="right"/>
+      <w:pPr>
+        <w:ind w:left="2160" w:hanging="180"/>
+      </w:pPr>
+    </w:lvl>
+    <w:lvl w:ilvl="3" w:tplc="1009000F" w:tentative="1">
+      <w:start w:val="1"/>
+      <w:numFmt w:val="decimal"/>
+      <w:lvlText w:val="%4."/>
+      <w:lvlJc w:val="left"/>
+      <w:pPr>
+        <w:ind w:left="2880" w:hanging="360"/>
+      </w:pPr>
+    </w:lvl>
+    <w:lvl w:ilvl="4" w:tplc="10090019" w:tentative="1">
+      <w:start w:val="1"/>
+      <w:numFmt w:val="lowerLetter"/>
+      <w:lvlText w:val="%5."/>
+      <w:lvlJc w:val="left"/>
+      <w:pPr>
+        <w:ind w:left="3600" w:hanging="360"/>
+      </w:pPr>
+    </w:lvl>
+    <w:lvl w:ilvl="5" w:tplc="1009001B" w:tentative="1">
+      <w:start w:val="1"/>
+      <w:numFmt w:val="lowerRoman"/>
+      <w:lvlText w:val="%6."/>
+      <w:lvlJc w:val="right"/>
+      <w:pPr>
+        <w:ind w:left="4320" w:hanging="180"/>
+      </w:pPr>
+    </w:lvl>
+    <w:lvl w:ilvl="6" w:tplc="1009000F" w:tentative="1">
+      <w:start w:val="1"/>
+      <w:numFmt w:val="decimal"/>
+      <w:lvlText w:val="%7."/>
+      <w:lvlJc w:val="left"/>
+      <w:pPr>
+        <w:ind w:left="5040" w:hanging="360"/>
+      </w:pPr>
+    </w:lvl>
+    <w:lvl w:ilvl="7" w:tplc="10090019" w:tentative="1">
+      <w:start w:val="1"/>
+      <w:numFmt w:val="lowerLetter"/>
+      <w:lvlText w:val="%8."/>
+      <w:lvlJc w:val="left"/>
+      <w:pPr>
+        <w:ind w:left="5760" w:hanging="360"/>
+      </w:pPr>
+    </w:lvl>
+    <w:lvl w:ilvl="8" w:tplc="1009001B" w:tentative="1">
+      <w:start w:val="1"/>
+      <w:numFmt w:val="lowerRoman"/>
+      <w:lvlText w:val="%9."/>
+      <w:lvlJc w:val="right"/>
+      <w:pPr>
+        <w:ind w:left="6480" w:hanging="180"/>
+      </w:pPr>
+    </w:lvl>
+  </w:abstractNum>
+  <w:abstractNum w:abstractNumId="5" w15:restartNumberingAfterBreak="0">
     <w:nsid w:val="3317399A"/>
     <w:multiLevelType w:val="hybridMultilevel"/>
     <w:tmpl w:val="3594EF4A"/>
@@ -5185,7 +5589,7 @@
       </w:rPr>
     </w:lvl>
   </w:abstractNum>
-  <w:abstractNum w:abstractNumId="5" w15:restartNumberingAfterBreak="0">
+  <w:abstractNum w:abstractNumId="6" w15:restartNumberingAfterBreak="0">
     <w:nsid w:val="35E67051"/>
     <w:multiLevelType w:val="hybridMultilevel"/>
     <w:tmpl w:val="A70AC42E"/>
@@ -5298,7 +5702,7 @@
       </w:rPr>
     </w:lvl>
   </w:abstractNum>
-  <w:abstractNum w:abstractNumId="6" w15:restartNumberingAfterBreak="0">
+  <w:abstractNum w:abstractNumId="7" w15:restartNumberingAfterBreak="0">
     <w:nsid w:val="36A6317D"/>
     <w:multiLevelType w:val="hybridMultilevel"/>
     <w:tmpl w:val="DA8A82F6"/>
@@ -5411,7 +5815,96 @@
       </w:rPr>
     </w:lvl>
   </w:abstractNum>
-  <w:abstractNum w:abstractNumId="7" w15:restartNumberingAfterBreak="0">
+  <w:abstractNum w:abstractNumId="8" w15:restartNumberingAfterBreak="0">
+    <w:nsid w:val="389A2610"/>
+    <w:multiLevelType w:val="hybridMultilevel"/>
+    <w:tmpl w:val="B7048664"/>
+    <w:lvl w:ilvl="0" w:tplc="624C5D90">
+      <w:start w:val="1"/>
+      <w:numFmt w:val="lowerLetter"/>
+      <w:lvlText w:val="%1."/>
+      <w:lvlJc w:val="left"/>
+      <w:pPr>
+        <w:ind w:left="792" w:hanging="360"/>
+      </w:pPr>
+      <w:rPr>
+        <w:rFonts w:hint="default"/>
+      </w:rPr>
+    </w:lvl>
+    <w:lvl w:ilvl="1" w:tplc="10090019" w:tentative="1">
+      <w:start w:val="1"/>
+      <w:numFmt w:val="lowerLetter"/>
+      <w:lvlText w:val="%2."/>
+      <w:lvlJc w:val="left"/>
+      <w:pPr>
+        <w:ind w:left="1512" w:hanging="360"/>
+      </w:pPr>
+    </w:lvl>
+    <w:lvl w:ilvl="2" w:tplc="1009001B" w:tentative="1">
+      <w:start w:val="1"/>
+      <w:numFmt w:val="lowerRoman"/>
+      <w:lvlText w:val="%3."/>
+      <w:lvlJc w:val="right"/>
+      <w:pPr>
+        <w:ind w:left="2232" w:hanging="180"/>
+      </w:pPr>
+    </w:lvl>
+    <w:lvl w:ilvl="3" w:tplc="1009000F" w:tentative="1">
+      <w:start w:val="1"/>
+      <w:numFmt w:val="decimal"/>
+      <w:lvlText w:val="%4."/>
+      <w:lvlJc w:val="left"/>
+      <w:pPr>
+        <w:ind w:left="2952" w:hanging="360"/>
+      </w:pPr>
+    </w:lvl>
+    <w:lvl w:ilvl="4" w:tplc="10090019" w:tentative="1">
+      <w:start w:val="1"/>
+      <w:numFmt w:val="lowerLetter"/>
+      <w:lvlText w:val="%5."/>
+      <w:lvlJc w:val="left"/>
+      <w:pPr>
+        <w:ind w:left="3672" w:hanging="360"/>
+      </w:pPr>
+    </w:lvl>
+    <w:lvl w:ilvl="5" w:tplc="1009001B" w:tentative="1">
+      <w:start w:val="1"/>
+      <w:numFmt w:val="lowerRoman"/>
+      <w:lvlText w:val="%6."/>
+      <w:lvlJc w:val="right"/>
+      <w:pPr>
+        <w:ind w:left="4392" w:hanging="180"/>
+      </w:pPr>
+    </w:lvl>
+    <w:lvl w:ilvl="6" w:tplc="1009000F" w:tentative="1">
+      <w:start w:val="1"/>
+      <w:numFmt w:val="decimal"/>
+      <w:lvlText w:val="%7."/>
+      <w:lvlJc w:val="left"/>
+      <w:pPr>
+        <w:ind w:left="5112" w:hanging="360"/>
+      </w:pPr>
+    </w:lvl>
+    <w:lvl w:ilvl="7" w:tplc="10090019" w:tentative="1">
+      <w:start w:val="1"/>
+      <w:numFmt w:val="lowerLetter"/>
+      <w:lvlText w:val="%8."/>
+      <w:lvlJc w:val="left"/>
+      <w:pPr>
+        <w:ind w:left="5832" w:hanging="360"/>
+      </w:pPr>
+    </w:lvl>
+    <w:lvl w:ilvl="8" w:tplc="1009001B" w:tentative="1">
+      <w:start w:val="1"/>
+      <w:numFmt w:val="lowerRoman"/>
+      <w:lvlText w:val="%9."/>
+      <w:lvlJc w:val="right"/>
+      <w:pPr>
+        <w:ind w:left="6552" w:hanging="180"/>
+      </w:pPr>
+    </w:lvl>
+  </w:abstractNum>
+  <w:abstractNum w:abstractNumId="9" w15:restartNumberingAfterBreak="0">
     <w:nsid w:val="4B9A1C71"/>
     <w:multiLevelType w:val="hybridMultilevel"/>
     <w:tmpl w:val="3A542F88"/>
@@ -5523,7 +6016,7 @@
       </w:rPr>
     </w:lvl>
   </w:abstractNum>
-  <w:abstractNum w:abstractNumId="8" w15:restartNumberingAfterBreak="0">
+  <w:abstractNum w:abstractNumId="10" w15:restartNumberingAfterBreak="0">
     <w:nsid w:val="4B9C5C59"/>
     <w:multiLevelType w:val="hybridMultilevel"/>
     <w:tmpl w:val="F530B98A"/>
@@ -5636,7 +6129,7 @@
       </w:rPr>
     </w:lvl>
   </w:abstractNum>
-  <w:abstractNum w:abstractNumId="9" w15:restartNumberingAfterBreak="0">
+  <w:abstractNum w:abstractNumId="11" w15:restartNumberingAfterBreak="0">
     <w:nsid w:val="6BC65117"/>
     <w:multiLevelType w:val="hybridMultilevel"/>
     <w:tmpl w:val="02828FE2"/>
@@ -5751,7 +6244,7 @@
       </w:rPr>
     </w:lvl>
   </w:abstractNum>
-  <w:abstractNum w:abstractNumId="10" w15:restartNumberingAfterBreak="0">
+  <w:abstractNum w:abstractNumId="12" w15:restartNumberingAfterBreak="0">
     <w:nsid w:val="6CF94A2D"/>
     <w:multiLevelType w:val="multilevel"/>
     <w:tmpl w:val="10090025"/>
@@ -5846,7 +6339,7 @@
       </w:pPr>
     </w:lvl>
   </w:abstractNum>
-  <w:abstractNum w:abstractNumId="11" w15:restartNumberingAfterBreak="0">
+  <w:abstractNum w:abstractNumId="13" w15:restartNumberingAfterBreak="0">
     <w:nsid w:val="71BE5FC9"/>
     <w:multiLevelType w:val="hybridMultilevel"/>
     <w:tmpl w:val="B6F2EBAC"/>
@@ -5959,7 +6452,7 @@
       </w:rPr>
     </w:lvl>
   </w:abstractNum>
-  <w:abstractNum w:abstractNumId="12" w15:restartNumberingAfterBreak="0">
+  <w:abstractNum w:abstractNumId="14" w15:restartNumberingAfterBreak="0">
     <w:nsid w:val="732948CB"/>
     <w:multiLevelType w:val="hybridMultilevel"/>
     <w:tmpl w:val="8ECEE698"/>
@@ -6045,7 +6538,7 @@
       </w:pPr>
     </w:lvl>
   </w:abstractNum>
-  <w:abstractNum w:abstractNumId="13" w15:restartNumberingAfterBreak="0">
+  <w:abstractNum w:abstractNumId="15" w15:restartNumberingAfterBreak="0">
     <w:nsid w:val="780C3F17"/>
     <w:multiLevelType w:val="hybridMultilevel"/>
     <w:tmpl w:val="39A280AC"/>
@@ -6134,7 +6627,7 @@
       </w:pPr>
     </w:lvl>
   </w:abstractNum>
-  <w:abstractNum w:abstractNumId="14" w15:restartNumberingAfterBreak="0">
+  <w:abstractNum w:abstractNumId="16" w15:restartNumberingAfterBreak="0">
     <w:nsid w:val="7B1401EB"/>
     <w:multiLevelType w:val="hybridMultilevel"/>
     <w:tmpl w:val="E7EE1BEA"/>
@@ -6247,34 +6740,34 @@
     </w:lvl>
   </w:abstractNum>
   <w:num w:numId="1" w16cid:durableId="1855723831">
-    <w:abstractNumId w:val="14"/>
+    <w:abstractNumId w:val="16"/>
   </w:num>
   <w:num w:numId="2" w16cid:durableId="1710302184">
-    <w:abstractNumId w:val="7"/>
+    <w:abstractNumId w:val="9"/>
   </w:num>
   <w:num w:numId="3" w16cid:durableId="272784162">
     <w:abstractNumId w:val="2"/>
   </w:num>
   <w:num w:numId="4" w16cid:durableId="1638341925">
-    <w:abstractNumId w:val="5"/>
+    <w:abstractNumId w:val="6"/>
   </w:num>
   <w:num w:numId="5" w16cid:durableId="1450121461">
-    <w:abstractNumId w:val="11"/>
+    <w:abstractNumId w:val="13"/>
   </w:num>
   <w:num w:numId="6" w16cid:durableId="95558489">
     <w:abstractNumId w:val="0"/>
   </w:num>
   <w:num w:numId="7" w16cid:durableId="603457568">
-    <w:abstractNumId w:val="12"/>
+    <w:abstractNumId w:val="14"/>
   </w:num>
   <w:num w:numId="8" w16cid:durableId="284778170">
-    <w:abstractNumId w:val="9"/>
+    <w:abstractNumId w:val="11"/>
   </w:num>
   <w:num w:numId="9" w16cid:durableId="579950441">
-    <w:abstractNumId w:val="4"/>
+    <w:abstractNumId w:val="5"/>
   </w:num>
   <w:num w:numId="10" w16cid:durableId="238834440">
-    <w:abstractNumId w:val="9"/>
+    <w:abstractNumId w:val="11"/>
     <w:lvlOverride w:ilvl="0">
       <w:startOverride w:val="1"/>
     </w:lvlOverride>
@@ -6288,25 +6781,31 @@
     <w:lvlOverride w:ilvl="8"/>
   </w:num>
   <w:num w:numId="11" w16cid:durableId="1291979002">
-    <w:abstractNumId w:val="10"/>
+    <w:abstractNumId w:val="12"/>
   </w:num>
   <w:num w:numId="12" w16cid:durableId="1233855157">
-    <w:abstractNumId w:val="10"/>
+    <w:abstractNumId w:val="12"/>
   </w:num>
   <w:num w:numId="13" w16cid:durableId="1952853071">
     <w:abstractNumId w:val="1"/>
   </w:num>
   <w:num w:numId="14" w16cid:durableId="1891260957">
-    <w:abstractNumId w:val="8"/>
+    <w:abstractNumId w:val="10"/>
   </w:num>
   <w:num w:numId="15" w16cid:durableId="23361126">
     <w:abstractNumId w:val="3"/>
   </w:num>
   <w:num w:numId="16" w16cid:durableId="104157243">
-    <w:abstractNumId w:val="6"/>
+    <w:abstractNumId w:val="7"/>
   </w:num>
   <w:num w:numId="17" w16cid:durableId="767576182">
-    <w:abstractNumId w:val="13"/>
+    <w:abstractNumId w:val="15"/>
+  </w:num>
+  <w:num w:numId="18" w16cid:durableId="923614646">
+    <w:abstractNumId w:val="8"/>
+  </w:num>
+  <w:num w:numId="19" w16cid:durableId="759760144">
+    <w:abstractNumId w:val="4"/>
   </w:num>
 </w:numbering>
 </file>

</xml_diff>

<commit_message>
updated change management plan
</commit_message>
<xml_diff>
--- a/docs/Operational Plan.docx
+++ b/docs/Operational Plan.docx
@@ -4287,7 +4287,6 @@
         <w:t>=</w:t>
       </w:r>
       <w:proofErr w:type="spellStart"/>
-      <w:proofErr w:type="gramStart"/>
       <w:r>
         <w:rPr>
           <w:i/>
@@ -4295,9 +4294,9 @@
           <w:sz w:val="18"/>
           <w:szCs w:val="18"/>
         </w:rPr>
-        <w:t>myproject:github</w:t>
-      </w:r>
-      <w:proofErr w:type="gramEnd"/>
+        <w:t>myproject:github-sa</w:t>
+      </w:r>
+      <w:proofErr w:type="spellEnd"/>
       <w:r>
         <w:rPr>
           <w:i/>
@@ -4305,9 +4304,9 @@
           <w:sz w:val="18"/>
           <w:szCs w:val="18"/>
         </w:rPr>
-        <w:t>-sa</w:t>
-      </w:r>
-      <w:proofErr w:type="spellEnd"/>
+        <w:t xml:space="preserve"> -n </w:t>
+      </w:r>
+      <w:proofErr w:type="spellStart"/>
       <w:r>
         <w:rPr>
           <w:i/>
@@ -4315,41 +4314,36 @@
           <w:sz w:val="18"/>
           <w:szCs w:val="18"/>
         </w:rPr>
-        <w:t xml:space="preserve"> -n </w:t>
-      </w:r>
-      <w:proofErr w:type="spellStart"/>
-      <w:r>
+        <w:t>myproject</w:t>
+      </w:r>
+      <w:proofErr w:type="spellEnd"/>
+    </w:p>
+    <w:p>
+      <w:r>
+        <w:t>c. Get the service account token</w:t>
+      </w:r>
+    </w:p>
+    <w:p>
+      <w:pPr>
+        <w:ind w:firstLine="720"/>
         <w:rPr>
           <w:i/>
           <w:iCs/>
           <w:sz w:val="18"/>
           <w:szCs w:val="18"/>
         </w:rPr>
-        <w:t>myproject</w:t>
-      </w:r>
-      <w:proofErr w:type="spellEnd"/>
-    </w:p>
-    <w:p>
-      <w:r>
-        <w:t xml:space="preserve">c. Get the service account </w:t>
-      </w:r>
-      <w:proofErr w:type="gramStart"/>
-      <w:r>
-        <w:t>token</w:t>
-      </w:r>
-      <w:proofErr w:type="gramEnd"/>
-    </w:p>
-    <w:p>
-      <w:pPr>
-        <w:ind w:firstLine="720"/>
+      </w:pPr>
+      <w:proofErr w:type="spellStart"/>
+      <w:r>
         <w:rPr>
           <w:i/>
           <w:iCs/>
           <w:sz w:val="18"/>
           <w:szCs w:val="18"/>
         </w:rPr>
-      </w:pPr>
-      <w:proofErr w:type="spellStart"/>
+        <w:t>oc</w:t>
+      </w:r>
+      <w:proofErr w:type="spellEnd"/>
       <w:r>
         <w:rPr>
           <w:i/>
@@ -4357,9 +4351,9 @@
           <w:sz w:val="18"/>
           <w:szCs w:val="18"/>
         </w:rPr>
-        <w:t>oc</w:t>
-      </w:r>
-      <w:proofErr w:type="spellEnd"/>
+        <w:t xml:space="preserve"> </w:t>
+      </w:r>
+      <w:proofErr w:type="spellStart"/>
       <w:r>
         <w:rPr>
           <w:i/>
@@ -4367,9 +4361,9 @@
           <w:sz w:val="18"/>
           <w:szCs w:val="18"/>
         </w:rPr>
-        <w:t xml:space="preserve"> </w:t>
-      </w:r>
-      <w:proofErr w:type="spellStart"/>
+        <w:t>sa</w:t>
+      </w:r>
+      <w:proofErr w:type="spellEnd"/>
       <w:r>
         <w:rPr>
           <w:i/>
@@ -4377,9 +4371,9 @@
           <w:sz w:val="18"/>
           <w:szCs w:val="18"/>
         </w:rPr>
-        <w:t>sa</w:t>
-      </w:r>
-      <w:proofErr w:type="spellEnd"/>
+        <w:t xml:space="preserve"> get-token </w:t>
+      </w:r>
+      <w:proofErr w:type="spellStart"/>
       <w:r>
         <w:rPr>
           <w:i/>
@@ -4387,9 +4381,9 @@
           <w:sz w:val="18"/>
           <w:szCs w:val="18"/>
         </w:rPr>
-        <w:t xml:space="preserve"> get-token </w:t>
-      </w:r>
-      <w:proofErr w:type="spellStart"/>
+        <w:t>github-sa</w:t>
+      </w:r>
+      <w:proofErr w:type="spellEnd"/>
       <w:r>
         <w:rPr>
           <w:i/>
@@ -4397,9 +4391,9 @@
           <w:sz w:val="18"/>
           <w:szCs w:val="18"/>
         </w:rPr>
-        <w:t>github-sa</w:t>
-      </w:r>
-      <w:proofErr w:type="spellEnd"/>
+        <w:t xml:space="preserve"> -n </w:t>
+      </w:r>
+      <w:proofErr w:type="spellStart"/>
       <w:r>
         <w:rPr>
           <w:i/>
@@ -4407,21 +4401,9 @@
           <w:sz w:val="18"/>
           <w:szCs w:val="18"/>
         </w:rPr>
-        <w:t xml:space="preserve"> -n </w:t>
-      </w:r>
-      <w:proofErr w:type="spellStart"/>
-      <w:proofErr w:type="gramStart"/>
-      <w:r>
-        <w:rPr>
-          <w:i/>
-          <w:iCs/>
-          <w:sz w:val="18"/>
-          <w:szCs w:val="18"/>
-        </w:rPr>
         <w:t>myproject</w:t>
       </w:r>
       <w:proofErr w:type="spellEnd"/>
-      <w:proofErr w:type="gramEnd"/>
     </w:p>
     <w:p>
       <w:pPr>
@@ -4561,7 +4543,75 @@
     </w:p>
     <w:p>
       <w:r>
-        <w:t>Change management procedures should be followed throughout the upgrade process to ensure that all changes are documented, tested, and approved before being implemented in the production environment.</w:t>
+        <w:t>Change management procedures should be followed throughout the upgrade process to ensure that all changes are documented, tested, and approved before being implemented in the production environment</w:t>
+      </w:r>
+      <w:r>
+        <w:t xml:space="preserve">. </w:t>
+      </w:r>
+      <w:r>
+        <w:t>The change request</w:t>
+      </w:r>
+      <w:r>
+        <w:t xml:space="preserve"> to production</w:t>
+      </w:r>
+      <w:r>
+        <w:t xml:space="preserve"> is reviewed by a change advisory board (CAB) to determine whether the change is necessary and should be implemented</w:t>
+      </w:r>
+      <w:r>
+        <w:t>. CAB will review the change request to determine the impact of the change on production applications, including operational and business impacts.</w:t>
+      </w:r>
+      <w:r>
+        <w:t xml:space="preserve"> This includes evaluating the risks associated with the </w:t>
+      </w:r>
+      <w:r>
+        <w:t>change and</w:t>
+      </w:r>
+      <w:r>
+        <w:t xml:space="preserve"> identifying potential mitigation measures.</w:t>
+      </w:r>
+      <w:r>
+        <w:t xml:space="preserve"> </w:t>
+      </w:r>
+    </w:p>
+    <w:p>
+      <w:pPr>
+        <w:ind w:firstLine="432"/>
+      </w:pPr>
+      <w:r>
+        <w:t xml:space="preserve">A change plan should be well documented by a </w:t>
+      </w:r>
+      <w:r>
+        <w:t xml:space="preserve">detailed description of the steps involved, a timeline, and a list of resources required. The change plan is reviewed and approved by </w:t>
+      </w:r>
+      <w:r>
+        <w:t>the</w:t>
+      </w:r>
+      <w:r>
+        <w:t xml:space="preserve"> CAB. If the change is approved, the plan is communicated to all stakeholders.</w:t>
+      </w:r>
+      <w:r>
+        <w:t xml:space="preserve"> Next step is implementing the change.</w:t>
+      </w:r>
+      <w:r>
+        <w:t xml:space="preserve"> This may involve deploying </w:t>
+      </w:r>
+      <w:r>
+        <w:t>the new application version</w:t>
+      </w:r>
+      <w:r>
+        <w:t>, modifying existing code, or updating configurations.</w:t>
+      </w:r>
+      <w:r>
+        <w:t xml:space="preserve"> With OpenShift deployment, the change must be rolled out in a staggered way by applying the change to one pod while the other pods are serving current requests. </w:t>
+      </w:r>
+    </w:p>
+    <w:p>
+      <w:pPr>
+        <w:ind w:firstLine="432"/>
+      </w:pPr>
+      <w:r>
+        <w:lastRenderedPageBreak/>
+        <w:t xml:space="preserve"> After the change has been implemented, testing is performed to ensure that the change has been implemented correctly and that the system is working as expected.</w:t>
       </w:r>
     </w:p>
     <w:p>
@@ -4637,15 +4687,7 @@
         <w:ind w:left="720"/>
       </w:pPr>
       <w:r>
-        <w:t xml:space="preserve">If the API is up and running, this end point should return the message ‘Boat API started </w:t>
-      </w:r>
-      <w:proofErr w:type="gramStart"/>
-      <w:r>
-        <w:t>successfully</w:t>
-      </w:r>
-      <w:proofErr w:type="gramEnd"/>
-      <w:r>
-        <w:t>’</w:t>
+        <w:t>If the API is up and running, this end point should return the message ‘Boat API started successfully’</w:t>
       </w:r>
     </w:p>
     <w:p>
@@ -4657,16 +4699,7 @@
         </w:numPr>
       </w:pPr>
       <w:r>
-        <w:lastRenderedPageBreak/>
-        <w:t xml:space="preserve">Ensure that the database service is </w:t>
-      </w:r>
-      <w:proofErr w:type="gramStart"/>
-      <w:r>
-        <w:t>up</w:t>
-      </w:r>
-      <w:proofErr w:type="gramEnd"/>
-      <w:r>
-        <w:t xml:space="preserve"> and tables are populated. This can be done by logging into </w:t>
+        <w:t xml:space="preserve">Ensure that the database service is up and tables are populated. This can be done by logging into </w:t>
       </w:r>
       <w:proofErr w:type="spellStart"/>
       <w:r>
@@ -4710,10 +4743,14 @@
           <w:szCs w:val="21"/>
           <w:lang w:eastAsia="en-CA"/>
         </w:rPr>
-        <w:t xml:space="preserve"> get </w:t>
-      </w:r>
-      <w:proofErr w:type="gramStart"/>
-      <w:r>
+        <w:t xml:space="preserve"> get pods</w:t>
+      </w:r>
+    </w:p>
+    <w:p>
+      <w:pPr>
+        <w:pStyle w:val="ListParagraph"/>
+        <w:shd w:val="clear" w:color="auto" w:fill="1E1E1E"/>
+        <w:spacing w:after="0" w:line="285" w:lineRule="atLeast"/>
         <w:rPr>
           <w:rFonts w:ascii="Consolas" w:eastAsia="Times New Roman" w:hAnsi="Consolas" w:cs="Times New Roman"/>
           <w:color w:val="D4D4D4"/>
@@ -4721,9 +4758,29 @@
           <w:szCs w:val="21"/>
           <w:lang w:eastAsia="en-CA"/>
         </w:rPr>
-        <w:t>pods</w:t>
-      </w:r>
-      <w:proofErr w:type="gramEnd"/>
+      </w:pPr>
+      <w:proofErr w:type="spellStart"/>
+      <w:r>
+        <w:rPr>
+          <w:rFonts w:ascii="Consolas" w:eastAsia="Times New Roman" w:hAnsi="Consolas" w:cs="Times New Roman"/>
+          <w:color w:val="CE9178"/>
+          <w:sz w:val="21"/>
+          <w:szCs w:val="21"/>
+          <w:lang w:eastAsia="en-CA"/>
+        </w:rPr>
+        <w:t>oc</w:t>
+      </w:r>
+      <w:proofErr w:type="spellEnd"/>
+      <w:r>
+        <w:rPr>
+          <w:rFonts w:ascii="Consolas" w:eastAsia="Times New Roman" w:hAnsi="Consolas" w:cs="Times New Roman"/>
+          <w:color w:val="CE9178"/>
+          <w:sz w:val="21"/>
+          <w:szCs w:val="21"/>
+          <w:lang w:eastAsia="en-CA"/>
+        </w:rPr>
+        <w:t xml:space="preserve"> port-forward postgresql-db-dev-1-hfxsm 5432:5432</w:t>
+      </w:r>
     </w:p>
     <w:p>
       <w:pPr>
@@ -4738,7 +4795,6 @@
           <w:lang w:eastAsia="en-CA"/>
         </w:rPr>
       </w:pPr>
-      <w:proofErr w:type="spellStart"/>
       <w:r>
         <w:rPr>
           <w:rFonts w:ascii="Consolas" w:eastAsia="Times New Roman" w:hAnsi="Consolas" w:cs="Times New Roman"/>
@@ -4747,9 +4803,9 @@
           <w:szCs w:val="21"/>
           <w:lang w:eastAsia="en-CA"/>
         </w:rPr>
-        <w:t>oc</w:t>
-      </w:r>
-      <w:proofErr w:type="spellEnd"/>
+        <w:t xml:space="preserve">$ </w:t>
+      </w:r>
+      <w:proofErr w:type="spellStart"/>
       <w:r>
         <w:rPr>
           <w:rFonts w:ascii="Consolas" w:eastAsia="Times New Roman" w:hAnsi="Consolas" w:cs="Times New Roman"/>
@@ -4758,22 +4814,9 @@
           <w:szCs w:val="21"/>
           <w:lang w:eastAsia="en-CA"/>
         </w:rPr>
-        <w:t xml:space="preserve"> port-forward postgresql-db-dev-1-hfxsm 5432:5432</w:t>
-      </w:r>
-    </w:p>
-    <w:p>
-      <w:pPr>
-        <w:pStyle w:val="ListParagraph"/>
-        <w:shd w:val="clear" w:color="auto" w:fill="1E1E1E"/>
-        <w:spacing w:after="0" w:line="285" w:lineRule="atLeast"/>
-        <w:rPr>
-          <w:rFonts w:ascii="Consolas" w:eastAsia="Times New Roman" w:hAnsi="Consolas" w:cs="Times New Roman"/>
-          <w:color w:val="D4D4D4"/>
-          <w:sz w:val="21"/>
-          <w:szCs w:val="21"/>
-          <w:lang w:eastAsia="en-CA"/>
-        </w:rPr>
-      </w:pPr>
+        <w:t>psql</w:t>
+      </w:r>
+      <w:proofErr w:type="spellEnd"/>
       <w:r>
         <w:rPr>
           <w:rFonts w:ascii="Consolas" w:eastAsia="Times New Roman" w:hAnsi="Consolas" w:cs="Times New Roman"/>
@@ -4782,7 +4825,7 @@
           <w:szCs w:val="21"/>
           <w:lang w:eastAsia="en-CA"/>
         </w:rPr>
-        <w:t xml:space="preserve">$ </w:t>
+        <w:t xml:space="preserve"> -U  </w:t>
       </w:r>
       <w:proofErr w:type="spellStart"/>
       <w:r>
@@ -4793,43 +4836,9 @@
           <w:szCs w:val="21"/>
           <w:lang w:eastAsia="en-CA"/>
         </w:rPr>
-        <w:t>psql</w:t>
+        <w:t>postgres</w:t>
       </w:r>
       <w:proofErr w:type="spellEnd"/>
-      <w:r>
-        <w:rPr>
-          <w:rFonts w:ascii="Consolas" w:eastAsia="Times New Roman" w:hAnsi="Consolas" w:cs="Times New Roman"/>
-          <w:color w:val="CE9178"/>
-          <w:sz w:val="21"/>
-          <w:szCs w:val="21"/>
-          <w:lang w:eastAsia="en-CA"/>
-        </w:rPr>
-        <w:t xml:space="preserve"> -</w:t>
-      </w:r>
-      <w:proofErr w:type="gramStart"/>
-      <w:r>
-        <w:rPr>
-          <w:rFonts w:ascii="Consolas" w:eastAsia="Times New Roman" w:hAnsi="Consolas" w:cs="Times New Roman"/>
-          <w:color w:val="CE9178"/>
-          <w:sz w:val="21"/>
-          <w:szCs w:val="21"/>
-          <w:lang w:eastAsia="en-CA"/>
-        </w:rPr>
-        <w:t>U  </w:t>
-      </w:r>
-      <w:proofErr w:type="spellStart"/>
-      <w:r>
-        <w:rPr>
-          <w:rFonts w:ascii="Consolas" w:eastAsia="Times New Roman" w:hAnsi="Consolas" w:cs="Times New Roman"/>
-          <w:color w:val="CE9178"/>
-          <w:sz w:val="21"/>
-          <w:szCs w:val="21"/>
-          <w:lang w:eastAsia="en-CA"/>
-        </w:rPr>
-        <w:t>postgres</w:t>
-      </w:r>
-      <w:proofErr w:type="spellEnd"/>
-      <w:proofErr w:type="gramEnd"/>
       <w:r>
         <w:rPr>
           <w:rFonts w:ascii="Consolas" w:eastAsia="Times New Roman" w:hAnsi="Consolas" w:cs="Times New Roman"/>

</xml_diff>

<commit_message>
added more trouble shooting steps
</commit_message>
<xml_diff>
--- a/docs/Operational Plan.docx
+++ b/docs/Operational Plan.docx
@@ -3063,23 +3063,7 @@
         </w:numPr>
       </w:pPr>
       <w:r>
-        <w:t xml:space="preserve">A </w:t>
-      </w:r>
-      <w:proofErr w:type="spellStart"/>
-      <w:r>
-        <w:t>PostGreSQL</w:t>
-      </w:r>
-      <w:proofErr w:type="spellEnd"/>
-      <w:r>
-        <w:t xml:space="preserve"> database. There will be one pod of the database in a non-HA deployment. For High Availability, </w:t>
-      </w:r>
-      <w:proofErr w:type="spellStart"/>
-      <w:r>
-        <w:t>Patroni</w:t>
-      </w:r>
-      <w:proofErr w:type="spellEnd"/>
-      <w:r>
-        <w:t xml:space="preserve"> cluster backed by Postgres image will be used.</w:t>
+        <w:t>A PostGreSQL database. There will be one pod of the database in a non-HA deployment. For High Availability, Patroni cluster backed by Postgres image will be used.</w:t>
       </w:r>
     </w:p>
     <w:p>
@@ -3276,7 +3260,6 @@
       <w:bookmarkStart w:id="14" w:name="_Toc129733537"/>
       <w:bookmarkStart w:id="15" w:name="_Toc129733767"/>
       <w:bookmarkStart w:id="16" w:name="_Toc129734130"/>
-      <w:proofErr w:type="spellStart"/>
       <w:r>
         <w:rPr>
           <w:rFonts w:asciiTheme="minorHAnsi" w:eastAsiaTheme="minorHAnsi" w:hAnsiTheme="minorHAnsi" w:cstheme="minorBidi"/>
@@ -3284,17 +3267,7 @@
           <w:sz w:val="22"/>
           <w:szCs w:val="22"/>
         </w:rPr>
-        <w:t>Patroni</w:t>
-      </w:r>
-      <w:proofErr w:type="spellEnd"/>
-      <w:r>
-        <w:rPr>
-          <w:rFonts w:asciiTheme="minorHAnsi" w:eastAsiaTheme="minorHAnsi" w:hAnsiTheme="minorHAnsi" w:cstheme="minorBidi"/>
-          <w:color w:val="auto"/>
-          <w:sz w:val="22"/>
-          <w:szCs w:val="22"/>
-        </w:rPr>
-        <w:t xml:space="preserve"> is considered for making database Highly Available.</w:t>
+        <w:t>Patroni is considered for making database Highly Available.</w:t>
       </w:r>
       <w:bookmarkEnd w:id="13"/>
       <w:bookmarkEnd w:id="14"/>
@@ -3472,7 +3445,6 @@
         <w:t xml:space="preserve"> and avoiding conflicts with the sample repo.</w:t>
       </w:r>
     </w:p>
-    <w:p/>
     <w:p>
       <w:pPr>
         <w:pStyle w:val="ListParagraph"/>
@@ -3482,21 +3454,13 @@
         </w:numPr>
       </w:pPr>
       <w:r>
-        <w:t xml:space="preserve">3. </w:t>
-      </w:r>
-      <w:proofErr w:type="spellStart"/>
-      <w:r>
-        <w:t>Mini</w:t>
+        <w:t xml:space="preserve"> Mini</w:t>
       </w:r>
       <w:r>
         <w:t>S</w:t>
       </w:r>
       <w:r>
-        <w:t>hift</w:t>
-      </w:r>
-      <w:proofErr w:type="spellEnd"/>
-      <w:r>
-        <w:t xml:space="preserve"> was chosen for the initial development and testing. This helped to speed up the development and minimize AWS costs during the development.</w:t>
+        <w:t>hift was chosen for the initial development and testing. This helped to speed up the development and minimize AWS costs during the development.</w:t>
       </w:r>
     </w:p>
     <w:p>
@@ -3508,7 +3472,7 @@
         </w:numPr>
       </w:pPr>
       <w:r>
-        <w:t xml:space="preserve">4. Database High Availability is not considered in the initial phase due to time constraints and deployment complexities. </w:t>
+        <w:t xml:space="preserve"> Database High Availability is not considered in the initial phase due to time constraints and deployment complexities. </w:t>
       </w:r>
     </w:p>
     <w:p>
@@ -3520,7 +3484,7 @@
         </w:numPr>
       </w:pPr>
       <w:r>
-        <w:t xml:space="preserve">5. Disaster recovery is not considered in the initial phase due to time </w:t>
+        <w:t xml:space="preserve">Disaster recovery is not considered in the initial phase due to time </w:t>
       </w:r>
       <w:r>
         <w:t>considerations</w:t>
@@ -3704,7 +3668,6 @@
           <w:b/>
           <w:bCs/>
         </w:rPr>
-        <w:lastRenderedPageBreak/>
         <w:t>MONITORIN</w:t>
       </w:r>
       <w:r>
@@ -3719,6 +3682,7 @@
     <w:p/>
     <w:p>
       <w:r>
+        <w:lastRenderedPageBreak/>
         <w:t>To monitor the health and performance of the Echo Boat Tracker application in the OpenShift cluster, we will use OpenShift-specific tools and features, as well as additional logging, monitoring, and alerting tools. These tools will help us identify and resolve issues quickly and ensure that our application is running smoothly.</w:t>
       </w:r>
       <w:r>
@@ -3871,6 +3835,7 @@
     <w:p/>
     <w:p>
       <w:r>
+        <w:lastRenderedPageBreak/>
         <w:t>OpenShift Container Platform's built-in Kubernetes dashboard for Availability and CPU Usage</w:t>
       </w:r>
     </w:p>
@@ -3962,16 +3927,8 @@
         <w:rPr>
           <w:rFonts w:cstheme="minorHAnsi"/>
         </w:rPr>
-        <w:t xml:space="preserve">OpenShift Community Development or OpenShift Container Platform or </w:t>
-      </w:r>
-      <w:proofErr w:type="spellStart"/>
-      <w:r>
-        <w:rPr>
-          <w:rFonts w:cstheme="minorHAnsi"/>
-        </w:rPr>
-        <w:t>Minishift</w:t>
-      </w:r>
-      <w:proofErr w:type="spellEnd"/>
+        <w:t>OpenShift Community Development or OpenShift Container Platform or Minishift</w:t>
+      </w:r>
     </w:p>
     <w:p>
       <w:pPr>
@@ -4007,16 +3964,8 @@
         <w:rPr>
           <w:rFonts w:cstheme="minorHAnsi"/>
         </w:rPr>
-        <w:t xml:space="preserve">Putty or </w:t>
-      </w:r>
-      <w:proofErr w:type="spellStart"/>
-      <w:r>
-        <w:rPr>
-          <w:rFonts w:cstheme="minorHAnsi"/>
-        </w:rPr>
-        <w:t>Mobaxterm</w:t>
-      </w:r>
-      <w:proofErr w:type="spellEnd"/>
+        <w:t>Putty or Mobaxterm</w:t>
+      </w:r>
     </w:p>
     <w:p>
       <w:pPr>
@@ -4083,6 +4032,23 @@
     </w:p>
     <w:p>
       <w:pPr>
+        <w:tabs>
+          <w:tab w:val="left" w:pos="6000"/>
+        </w:tabs>
+        <w:jc w:val="both"/>
+        <w:rPr>
+          <w:rFonts w:cstheme="minorHAnsi"/>
+        </w:rPr>
+      </w:pPr>
+      <w:r>
+        <w:rPr>
+          <w:rFonts w:cstheme="minorHAnsi"/>
+        </w:rPr>
+        <w:t>Application deployment is automated with GitHub Actions. For local deployments as part of development process, we could use oc command line tool. This section explains automated and manual deployment process.</w:t>
+      </w:r>
+    </w:p>
+    <w:p>
+      <w:pPr>
         <w:pStyle w:val="Heading2"/>
       </w:pPr>
       <w:bookmarkStart w:id="42" w:name="_CONFIGURATION"/>
@@ -4096,15 +4062,7 @@
     <w:p/>
     <w:p>
       <w:r>
-        <w:t xml:space="preserve">GitHub Action workflow is created for the automated deployment of </w:t>
-      </w:r>
-      <w:proofErr w:type="spellStart"/>
-      <w:r>
-        <w:t>Openshift</w:t>
-      </w:r>
-      <w:proofErr w:type="spellEnd"/>
-      <w:r>
-        <w:t xml:space="preserve"> resources. A service account user has been created in OpenShift project for this. Please follow the steps below to configure service account token in GitHub.</w:t>
+        <w:t>GitHub Action workflow is created for the automated deployment of Openshift resources. A service account user has been created in OpenShift project for this. Please follow the steps below to configure service account token in GitHub.</w:t>
       </w:r>
     </w:p>
     <w:p>
@@ -4129,7 +4087,6 @@
           <w:szCs w:val="18"/>
         </w:rPr>
       </w:pPr>
-      <w:proofErr w:type="spellStart"/>
       <w:r>
         <w:rPr>
           <w:i/>
@@ -4137,46 +4094,50 @@
           <w:sz w:val="18"/>
           <w:szCs w:val="18"/>
         </w:rPr>
-        <w:t>oc</w:t>
-      </w:r>
-      <w:proofErr w:type="spellEnd"/>
-      <w:r>
+        <w:t>oc login &lt;OpenShift Server URL&gt; --token=&lt;Token&gt;</w:t>
+      </w:r>
+    </w:p>
+    <w:p>
+      <w:r>
+        <w:t>b. Enable the service account with required permissions to create cluster resources.</w:t>
+      </w:r>
+    </w:p>
+    <w:p>
+      <w:pPr>
+        <w:ind w:firstLine="720"/>
         <w:rPr>
           <w:i/>
           <w:iCs/>
           <w:sz w:val="18"/>
           <w:szCs w:val="18"/>
         </w:rPr>
-        <w:t xml:space="preserve"> login &lt;OpenShift Server URL&gt; --token=&lt;Token&gt;</w:t>
-      </w:r>
-    </w:p>
-    <w:p>
-      <w:r>
-        <w:lastRenderedPageBreak/>
-        <w:t>b. Enable the service account with required permissions to create cluster resources.</w:t>
-      </w:r>
-    </w:p>
-    <w:p>
-      <w:pPr>
-        <w:ind w:firstLine="720"/>
+      </w:pPr>
+      <w:r>
         <w:rPr>
           <w:i/>
           <w:iCs/>
           <w:sz w:val="18"/>
           <w:szCs w:val="18"/>
         </w:rPr>
-      </w:pPr>
-      <w:proofErr w:type="spellStart"/>
-      <w:r>
+        <w:lastRenderedPageBreak/>
+        <w:t>oc create rolebinding github-sa-admin --clusterrole=admin --serviceaccount=myproject:github-sa -n myproject</w:t>
+      </w:r>
+    </w:p>
+    <w:p>
+      <w:r>
+        <w:t>c. Get the service account token</w:t>
+      </w:r>
+    </w:p>
+    <w:p>
+      <w:pPr>
+        <w:ind w:firstLine="720"/>
         <w:rPr>
           <w:i/>
           <w:iCs/>
           <w:sz w:val="18"/>
           <w:szCs w:val="18"/>
         </w:rPr>
-        <w:t>oc</w:t>
-      </w:r>
-      <w:proofErr w:type="spellEnd"/>
+      </w:pPr>
       <w:r>
         <w:rPr>
           <w:i/>
@@ -4184,244 +4145,26 @@
           <w:sz w:val="18"/>
           <w:szCs w:val="18"/>
         </w:rPr>
-        <w:t xml:space="preserve"> create </w:t>
-      </w:r>
-      <w:proofErr w:type="spellStart"/>
-      <w:r>
-        <w:rPr>
-          <w:i/>
-          <w:iCs/>
-          <w:sz w:val="18"/>
-          <w:szCs w:val="18"/>
-        </w:rPr>
-        <w:t>rolebinding</w:t>
-      </w:r>
-      <w:proofErr w:type="spellEnd"/>
-      <w:r>
-        <w:rPr>
-          <w:i/>
-          <w:iCs/>
-          <w:sz w:val="18"/>
-          <w:szCs w:val="18"/>
-        </w:rPr>
-        <w:t xml:space="preserve"> </w:t>
-      </w:r>
-      <w:proofErr w:type="spellStart"/>
-      <w:r>
-        <w:rPr>
-          <w:i/>
-          <w:iCs/>
-          <w:sz w:val="18"/>
-          <w:szCs w:val="18"/>
-        </w:rPr>
-        <w:t>github</w:t>
-      </w:r>
-      <w:proofErr w:type="spellEnd"/>
-      <w:r>
-        <w:rPr>
-          <w:i/>
-          <w:iCs/>
-          <w:sz w:val="18"/>
-          <w:szCs w:val="18"/>
-        </w:rPr>
-        <w:t>-</w:t>
-      </w:r>
-      <w:proofErr w:type="spellStart"/>
-      <w:r>
-        <w:rPr>
-          <w:i/>
-          <w:iCs/>
-          <w:sz w:val="18"/>
-          <w:szCs w:val="18"/>
-        </w:rPr>
-        <w:t>sa</w:t>
-      </w:r>
-      <w:proofErr w:type="spellEnd"/>
-      <w:r>
-        <w:rPr>
-          <w:i/>
-          <w:iCs/>
-          <w:sz w:val="18"/>
-          <w:szCs w:val="18"/>
-        </w:rPr>
-        <w:t>-admin --</w:t>
-      </w:r>
-      <w:proofErr w:type="spellStart"/>
-      <w:r>
-        <w:rPr>
-          <w:i/>
-          <w:iCs/>
-          <w:sz w:val="18"/>
-          <w:szCs w:val="18"/>
-        </w:rPr>
-        <w:t>clusterrole</w:t>
-      </w:r>
-      <w:proofErr w:type="spellEnd"/>
-      <w:r>
-        <w:rPr>
-          <w:i/>
-          <w:iCs/>
-          <w:sz w:val="18"/>
-          <w:szCs w:val="18"/>
-        </w:rPr>
-        <w:t>=admin --</w:t>
-      </w:r>
-      <w:proofErr w:type="spellStart"/>
-      <w:r>
-        <w:rPr>
-          <w:i/>
-          <w:iCs/>
-          <w:sz w:val="18"/>
-          <w:szCs w:val="18"/>
-        </w:rPr>
-        <w:t>serviceaccount</w:t>
-      </w:r>
-      <w:proofErr w:type="spellEnd"/>
-      <w:r>
-        <w:rPr>
-          <w:i/>
-          <w:iCs/>
-          <w:sz w:val="18"/>
-          <w:szCs w:val="18"/>
-        </w:rPr>
-        <w:t>=</w:t>
-      </w:r>
-      <w:proofErr w:type="spellStart"/>
-      <w:r>
-        <w:rPr>
-          <w:i/>
-          <w:iCs/>
-          <w:sz w:val="18"/>
-          <w:szCs w:val="18"/>
-        </w:rPr>
-        <w:t>myproject:github-sa</w:t>
-      </w:r>
-      <w:proofErr w:type="spellEnd"/>
-      <w:r>
-        <w:rPr>
-          <w:i/>
-          <w:iCs/>
-          <w:sz w:val="18"/>
-          <w:szCs w:val="18"/>
-        </w:rPr>
-        <w:t xml:space="preserve"> -n </w:t>
-      </w:r>
-      <w:proofErr w:type="spellStart"/>
-      <w:r>
-        <w:rPr>
-          <w:i/>
-          <w:iCs/>
-          <w:sz w:val="18"/>
-          <w:szCs w:val="18"/>
-        </w:rPr>
-        <w:t>myproject</w:t>
-      </w:r>
-      <w:proofErr w:type="spellEnd"/>
-    </w:p>
-    <w:p>
-      <w:r>
-        <w:t>c. Get the service account token</w:t>
+        <w:t>oc sa get-token github-sa -n myproject</w:t>
+      </w:r>
+    </w:p>
+    <w:p>
+      <w:pPr>
+        <w:pStyle w:val="Heading3"/>
+      </w:pPr>
+      <w:r>
+        <w:t xml:space="preserve">Configure </w:t>
+      </w:r>
+      <w:r>
+        <w:t xml:space="preserve">and Run </w:t>
+      </w:r>
+      <w:r>
+        <w:t>GitHub Actions.</w:t>
       </w:r>
     </w:p>
     <w:p>
       <w:pPr>
         <w:ind w:firstLine="720"/>
-        <w:rPr>
-          <w:i/>
-          <w:iCs/>
-          <w:sz w:val="18"/>
-          <w:szCs w:val="18"/>
-        </w:rPr>
-      </w:pPr>
-      <w:proofErr w:type="spellStart"/>
-      <w:r>
-        <w:rPr>
-          <w:i/>
-          <w:iCs/>
-          <w:sz w:val="18"/>
-          <w:szCs w:val="18"/>
-        </w:rPr>
-        <w:t>oc</w:t>
-      </w:r>
-      <w:proofErr w:type="spellEnd"/>
-      <w:r>
-        <w:rPr>
-          <w:i/>
-          <w:iCs/>
-          <w:sz w:val="18"/>
-          <w:szCs w:val="18"/>
-        </w:rPr>
-        <w:t xml:space="preserve"> </w:t>
-      </w:r>
-      <w:proofErr w:type="spellStart"/>
-      <w:r>
-        <w:rPr>
-          <w:i/>
-          <w:iCs/>
-          <w:sz w:val="18"/>
-          <w:szCs w:val="18"/>
-        </w:rPr>
-        <w:t>sa</w:t>
-      </w:r>
-      <w:proofErr w:type="spellEnd"/>
-      <w:r>
-        <w:rPr>
-          <w:i/>
-          <w:iCs/>
-          <w:sz w:val="18"/>
-          <w:szCs w:val="18"/>
-        </w:rPr>
-        <w:t xml:space="preserve"> get-token </w:t>
-      </w:r>
-      <w:proofErr w:type="spellStart"/>
-      <w:r>
-        <w:rPr>
-          <w:i/>
-          <w:iCs/>
-          <w:sz w:val="18"/>
-          <w:szCs w:val="18"/>
-        </w:rPr>
-        <w:t>github-sa</w:t>
-      </w:r>
-      <w:proofErr w:type="spellEnd"/>
-      <w:r>
-        <w:rPr>
-          <w:i/>
-          <w:iCs/>
-          <w:sz w:val="18"/>
-          <w:szCs w:val="18"/>
-        </w:rPr>
-        <w:t xml:space="preserve"> -n </w:t>
-      </w:r>
-      <w:proofErr w:type="spellStart"/>
-      <w:r>
-        <w:rPr>
-          <w:i/>
-          <w:iCs/>
-          <w:sz w:val="18"/>
-          <w:szCs w:val="18"/>
-        </w:rPr>
-        <w:t>myproject</w:t>
-      </w:r>
-      <w:proofErr w:type="spellEnd"/>
-    </w:p>
-    <w:p>
-      <w:pPr>
-        <w:pStyle w:val="Heading3"/>
-      </w:pPr>
-      <w:r>
-        <w:t xml:space="preserve">Configure </w:t>
-      </w:r>
-      <w:r>
-        <w:t xml:space="preserve">and Run </w:t>
-      </w:r>
-      <w:r>
-        <w:t>GitHub Actions.</w:t>
-      </w:r>
-    </w:p>
-    <w:p>
-      <w:pPr>
-        <w:ind w:firstLine="720"/>
       </w:pPr>
     </w:p>
     <w:p>
@@ -4446,15 +4189,7 @@
     </w:p>
     <w:p>
       <w:r>
-        <w:t xml:space="preserve">e. Add </w:t>
-      </w:r>
-      <w:proofErr w:type="spellStart"/>
-      <w:r>
-        <w:t>openshift</w:t>
-      </w:r>
-      <w:proofErr w:type="spellEnd"/>
-      <w:r>
-        <w:t xml:space="preserve"> server URL and environment under OPENSHIFT_SERVER and OPENSHIFT_SERVER_ENV respectively.</w:t>
+        <w:t>e. Add openshift server URL and environment under OPENSHIFT_SERVER and OPENSHIFT_SERVER_ENV respectively.</w:t>
       </w:r>
     </w:p>
     <w:p>
@@ -4480,23 +4215,7 @@
     </w:p>
     <w:p>
       <w:r>
-        <w:t xml:space="preserve">Detailed instruction on manually deploying the application in Open Shift using </w:t>
-      </w:r>
-      <w:proofErr w:type="spellStart"/>
-      <w:r>
-        <w:t>oc</w:t>
-      </w:r>
-      <w:proofErr w:type="spellEnd"/>
-      <w:r>
-        <w:t xml:space="preserve"> command line utility could be found under deployment/</w:t>
-      </w:r>
-      <w:proofErr w:type="spellStart"/>
-      <w:r>
-        <w:t>openshift</w:t>
-      </w:r>
-      <w:proofErr w:type="spellEnd"/>
-      <w:r>
-        <w:t>/README.md. Complete link to the documentation is given below:</w:t>
+        <w:t>Detailed instruction on manually deploying the application in Open Shift using oc command line utility could be found under deployment/openshift/README.md. Complete link to the documentation is given below:</w:t>
       </w:r>
     </w:p>
     <w:p>
@@ -4546,31 +4265,7 @@
         <w:t>Change management procedures should be followed throughout the upgrade process to ensure that all changes are documented, tested, and approved before being implemented in the production environment</w:t>
       </w:r>
       <w:r>
-        <w:t xml:space="preserve">. </w:t>
-      </w:r>
-      <w:r>
-        <w:t>The change request</w:t>
-      </w:r>
-      <w:r>
-        <w:t xml:space="preserve"> to production</w:t>
-      </w:r>
-      <w:r>
-        <w:t xml:space="preserve"> is reviewed by a change advisory board (CAB) to determine whether the change is necessary and should be implemented</w:t>
-      </w:r>
-      <w:r>
-        <w:t>. CAB will review the change request to determine the impact of the change on production applications, including operational and business impacts.</w:t>
-      </w:r>
-      <w:r>
-        <w:t xml:space="preserve"> This includes evaluating the risks associated with the </w:t>
-      </w:r>
-      <w:r>
-        <w:t>change and</w:t>
-      </w:r>
-      <w:r>
-        <w:t xml:space="preserve"> identifying potential mitigation measures.</w:t>
-      </w:r>
-      <w:r>
-        <w:t xml:space="preserve"> </w:t>
+        <w:t xml:space="preserve">. The change request to production is reviewed by a change advisory board (CAB) to determine whether the change is necessary and should be implemented. CAB will review the change request to determine the impact of the change on production applications, including operational and business impacts. This includes evaluating the risks associated with the change and identifying potential mitigation measures. </w:t>
       </w:r>
     </w:p>
     <w:p>
@@ -4578,28 +4273,7 @@
         <w:ind w:firstLine="432"/>
       </w:pPr>
       <w:r>
-        <w:t xml:space="preserve">A change plan should be well documented by a </w:t>
-      </w:r>
-      <w:r>
-        <w:t xml:space="preserve">detailed description of the steps involved, a timeline, and a list of resources required. The change plan is reviewed and approved by </w:t>
-      </w:r>
-      <w:r>
-        <w:t>the</w:t>
-      </w:r>
-      <w:r>
-        <w:t xml:space="preserve"> CAB. If the change is approved, the plan is communicated to all stakeholders.</w:t>
-      </w:r>
-      <w:r>
-        <w:t xml:space="preserve"> Next step is implementing the change.</w:t>
-      </w:r>
-      <w:r>
-        <w:t xml:space="preserve"> This may involve deploying </w:t>
-      </w:r>
-      <w:r>
-        <w:t>the new application version</w:t>
-      </w:r>
-      <w:r>
-        <w:t>, modifying existing code, or updating configurations.</w:t>
+        <w:t>A change plan should be well documented by a detailed description of the steps involved, a timeline, and a list of resources required. The change plan is reviewed and approved by the CAB. If the change is approved, the plan is communicated to all stakeholders. Next step is implementing the change. This may involve deploying the new application version, modifying existing code, or updating configurations.</w:t>
       </w:r>
       <w:r>
         <w:t xml:space="preserve"> With OpenShift deployment, the change must be rolled out in a staggered way by applying the change to one pod while the other pods are serving current requests. </w:t>
@@ -4699,15 +4373,7 @@
         </w:numPr>
       </w:pPr>
       <w:r>
-        <w:t xml:space="preserve">Ensure that the database service is up and tables are populated. This can be done by logging into </w:t>
-      </w:r>
-      <w:proofErr w:type="spellStart"/>
-      <w:r>
-        <w:t>oc</w:t>
-      </w:r>
-      <w:proofErr w:type="spellEnd"/>
-      <w:r>
-        <w:t xml:space="preserve"> command line utility and forwarding the database port to a local port on the host machine.</w:t>
+        <w:t>Ensure that the database service is up and tables are populated. This can be done by logging into oc command line utility and forwarding the database port to a local port on the host machine.</w:t>
       </w:r>
     </w:p>
     <w:p>
@@ -4723,7 +4389,6 @@
           <w:lang w:eastAsia="en-CA"/>
         </w:rPr>
       </w:pPr>
-      <w:proofErr w:type="spellStart"/>
       <w:r>
         <w:rPr>
           <w:rFonts w:ascii="Consolas" w:eastAsia="Times New Roman" w:hAnsi="Consolas" w:cs="Times New Roman"/>
@@ -4732,10 +4397,14 @@
           <w:szCs w:val="21"/>
           <w:lang w:eastAsia="en-CA"/>
         </w:rPr>
-        <w:t>oc</w:t>
-      </w:r>
-      <w:proofErr w:type="spellEnd"/>
-      <w:r>
+        <w:t>oc get pods</w:t>
+      </w:r>
+    </w:p>
+    <w:p>
+      <w:pPr>
+        <w:pStyle w:val="ListParagraph"/>
+        <w:shd w:val="clear" w:color="auto" w:fill="1E1E1E"/>
+        <w:spacing w:after="0" w:line="285" w:lineRule="atLeast"/>
         <w:rPr>
           <w:rFonts w:ascii="Consolas" w:eastAsia="Times New Roman" w:hAnsi="Consolas" w:cs="Times New Roman"/>
           <w:color w:val="D4D4D4"/>
@@ -4743,7 +4412,16 @@
           <w:szCs w:val="21"/>
           <w:lang w:eastAsia="en-CA"/>
         </w:rPr>
-        <w:t xml:space="preserve"> get pods</w:t>
+      </w:pPr>
+      <w:r>
+        <w:rPr>
+          <w:rFonts w:ascii="Consolas" w:eastAsia="Times New Roman" w:hAnsi="Consolas" w:cs="Times New Roman"/>
+          <w:color w:val="CE9178"/>
+          <w:sz w:val="21"/>
+          <w:szCs w:val="21"/>
+          <w:lang w:eastAsia="en-CA"/>
+        </w:rPr>
+        <w:t>oc port-forward postgresql-db-dev-1-hfxsm 5432:5432</w:t>
       </w:r>
     </w:p>
     <w:p>
@@ -4759,7 +4437,6 @@
           <w:lang w:eastAsia="en-CA"/>
         </w:rPr>
       </w:pPr>
-      <w:proofErr w:type="spellStart"/>
       <w:r>
         <w:rPr>
           <w:rFonts w:ascii="Consolas" w:eastAsia="Times New Roman" w:hAnsi="Consolas" w:cs="Times New Roman"/>
@@ -4768,10 +4445,45 @@
           <w:szCs w:val="21"/>
           <w:lang w:eastAsia="en-CA"/>
         </w:rPr>
-        <w:t>oc</w:t>
-      </w:r>
-      <w:proofErr w:type="spellEnd"/>
-      <w:r>
+        <w:t>$ psql -U  postgres --host=127.0.0.1</w:t>
+      </w:r>
+    </w:p>
+    <w:p>
+      <w:pPr>
+        <w:pStyle w:val="ListParagraph"/>
+      </w:pPr>
+    </w:p>
+    <w:p>
+      <w:pPr>
+        <w:pStyle w:val="ListParagraph"/>
+      </w:pPr>
+      <w:r>
+        <w:t>We can check whether the required tables are created. If not use the database script found in the db directory of the sample application to populate the tables.</w:t>
+      </w:r>
+    </w:p>
+    <w:p>
+      <w:pPr>
+        <w:pStyle w:val="ListParagraph"/>
+        <w:numPr>
+          <w:ilvl w:val="0"/>
+          <w:numId w:val="19"/>
+        </w:numPr>
+      </w:pPr>
+      <w:r>
+        <w:t>Check logs and events of the pods or deployments to find the failures. Use oc logs or logs in the developer console to check the logs from pods.</w:t>
+      </w:r>
+    </w:p>
+    <w:p>
+      <w:pPr>
+        <w:pStyle w:val="ListParagraph"/>
+      </w:pPr>
+      <w:r>
+        <w:t>oc get pods</w:t>
+      </w:r>
+    </w:p>
+    <w:p>
+      <w:pPr>
+        <w:pStyle w:val="ListParagraph"/>
         <w:rPr>
           <w:rFonts w:ascii="Consolas" w:eastAsia="Times New Roman" w:hAnsi="Consolas" w:cs="Times New Roman"/>
           <w:color w:val="CE9178"/>
@@ -4779,22 +4491,10 @@
           <w:szCs w:val="21"/>
           <w:lang w:eastAsia="en-CA"/>
         </w:rPr>
-        <w:t xml:space="preserve"> port-forward postgresql-db-dev-1-hfxsm 5432:5432</w:t>
-      </w:r>
-    </w:p>
-    <w:p>
-      <w:pPr>
-        <w:pStyle w:val="ListParagraph"/>
-        <w:shd w:val="clear" w:color="auto" w:fill="1E1E1E"/>
-        <w:spacing w:after="0" w:line="285" w:lineRule="atLeast"/>
-        <w:rPr>
-          <w:rFonts w:ascii="Consolas" w:eastAsia="Times New Roman" w:hAnsi="Consolas" w:cs="Times New Roman"/>
-          <w:color w:val="D4D4D4"/>
-          <w:sz w:val="21"/>
-          <w:szCs w:val="21"/>
-          <w:lang w:eastAsia="en-CA"/>
-        </w:rPr>
-      </w:pPr>
+      </w:pPr>
+      <w:r>
+        <w:t xml:space="preserve">oc logs </w:t>
+      </w:r>
       <w:r>
         <w:rPr>
           <w:rFonts w:ascii="Consolas" w:eastAsia="Times New Roman" w:hAnsi="Consolas" w:cs="Times New Roman"/>
@@ -4803,73 +4503,13 @@
           <w:szCs w:val="21"/>
           <w:lang w:eastAsia="en-CA"/>
         </w:rPr>
-        <w:t xml:space="preserve">$ </w:t>
-      </w:r>
-      <w:proofErr w:type="spellStart"/>
-      <w:r>
-        <w:rPr>
-          <w:rFonts w:ascii="Consolas" w:eastAsia="Times New Roman" w:hAnsi="Consolas" w:cs="Times New Roman"/>
-          <w:color w:val="CE9178"/>
-          <w:sz w:val="21"/>
-          <w:szCs w:val="21"/>
-          <w:lang w:eastAsia="en-CA"/>
-        </w:rPr>
-        <w:t>psql</w:t>
-      </w:r>
-      <w:proofErr w:type="spellEnd"/>
-      <w:r>
-        <w:rPr>
-          <w:rFonts w:ascii="Consolas" w:eastAsia="Times New Roman" w:hAnsi="Consolas" w:cs="Times New Roman"/>
-          <w:color w:val="CE9178"/>
-          <w:sz w:val="21"/>
-          <w:szCs w:val="21"/>
-          <w:lang w:eastAsia="en-CA"/>
-        </w:rPr>
-        <w:t xml:space="preserve"> -U  </w:t>
-      </w:r>
-      <w:proofErr w:type="spellStart"/>
-      <w:r>
-        <w:rPr>
-          <w:rFonts w:ascii="Consolas" w:eastAsia="Times New Roman" w:hAnsi="Consolas" w:cs="Times New Roman"/>
-          <w:color w:val="CE9178"/>
-          <w:sz w:val="21"/>
-          <w:szCs w:val="21"/>
-          <w:lang w:eastAsia="en-CA"/>
-        </w:rPr>
-        <w:t>postgres</w:t>
-      </w:r>
-      <w:proofErr w:type="spellEnd"/>
-      <w:r>
-        <w:rPr>
-          <w:rFonts w:ascii="Consolas" w:eastAsia="Times New Roman" w:hAnsi="Consolas" w:cs="Times New Roman"/>
-          <w:color w:val="CE9178"/>
-          <w:sz w:val="21"/>
-          <w:szCs w:val="21"/>
-          <w:lang w:eastAsia="en-CA"/>
-        </w:rPr>
-        <w:t xml:space="preserve"> --host=127.0.0.1</w:t>
+        <w:t>postgresql-db-dev-1-hfxsm</w:t>
       </w:r>
     </w:p>
     <w:p>
       <w:pPr>
         <w:pStyle w:val="ListParagraph"/>
       </w:pPr>
-    </w:p>
-    <w:p>
-      <w:pPr>
-        <w:pStyle w:val="ListParagraph"/>
-      </w:pPr>
-      <w:r>
-        <w:t xml:space="preserve">We can check whether the required tables are created. If not use the database script found in the </w:t>
-      </w:r>
-      <w:proofErr w:type="spellStart"/>
-      <w:r>
-        <w:t>db</w:t>
-      </w:r>
-      <w:proofErr w:type="spellEnd"/>
-      <w:r>
-        <w:t xml:space="preserve"> directory of the sample application to populate the tables.</w:t>
-      </w:r>
     </w:p>
     <w:sectPr>
       <w:footerReference w:type="default" r:id="rId12"/>

</xml_diff>